<commit_message>
Fixed some errors in the LI Shifter, Control Unit, and Multimedia Processsor designs. Added the RD Data preservation for the LI Shifter (along with the needed changes/additions).
</commit_message>
<xml_diff>
--- a/Report___Presentation/Report.docx
+++ b/Report___Presentation/Report.docx
@@ -1,6 +1,6 @@
 
 <file path=word/document.xml><?xml version="1.0" encoding="utf-8"?>
-<w:document xmlns:wpc="http://schemas.microsoft.com/office/word/2010/wordprocessingCanvas" xmlns:cx="http://schemas.microsoft.com/office/drawing/2014/chartex" xmlns:cx1="http://schemas.microsoft.com/office/drawing/2015/9/8/chartex" xmlns:cx2="http://schemas.microsoft.com/office/drawing/2015/10/21/chartex" xmlns:cx3="http://schemas.microsoft.com/office/drawing/2016/5/9/chartex" xmlns:cx4="http://schemas.microsoft.com/office/drawing/2016/5/10/chartex" xmlns:cx5="http://schemas.microsoft.com/office/drawing/2016/5/11/chartex" xmlns:cx6="http://schemas.microsoft.com/office/drawing/2016/5/12/chartex" xmlns:cx7="http://schemas.microsoft.com/office/drawing/2016/5/13/chartex" xmlns:cx8="http://schemas.microsoft.com/office/drawing/2016/5/14/chartex" xmlns:mc="http://schemas.openxmlformats.org/markup-compatibility/2006" xmlns:aink="http://schemas.microsoft.com/office/drawing/2016/ink" xmlns:am3d="http://schemas.microsoft.com/office/drawing/2017/model3d" xmlns:o="urn:schemas-microsoft-com:office:office" xmlns:r="http://schemas.openxmlformats.org/officeDocument/2006/relationships" xmlns:m="http://schemas.openxmlformats.org/officeDocument/2006/math" xmlns:v="urn:schemas-microsoft-com:vml" xmlns:wp14="http://schemas.microsoft.com/office/word/2010/wordprocessingDrawing" xmlns:wp="http://schemas.openxmlformats.org/drawingml/2006/wordprocessingDrawing" xmlns:w10="urn:schemas-microsoft-com:office:word" xmlns:w="http://schemas.openxmlformats.org/wordprocessingml/2006/main" xmlns:w14="http://schemas.microsoft.com/office/word/2010/wordml" xmlns:w15="http://schemas.microsoft.com/office/word/2012/wordml" xmlns:w16se="http://schemas.microsoft.com/office/word/2015/wordml/symex" xmlns:wpg="http://schemas.microsoft.com/office/word/2010/wordprocessingGroup" xmlns:wpi="http://schemas.microsoft.com/office/word/2010/wordprocessingInk" xmlns:wne="http://schemas.microsoft.com/office/word/2006/wordml" xmlns:wps="http://schemas.microsoft.com/office/word/2010/wordprocessingShape" mc:Ignorable="w14 w15 w16se wp14">
+<w:document xmlns:wpc="http://schemas.microsoft.com/office/word/2010/wordprocessingCanvas" xmlns:cx="http://schemas.microsoft.com/office/drawing/2014/chartex" xmlns:cx1="http://schemas.microsoft.com/office/drawing/2015/9/8/chartex" xmlns:cx2="http://schemas.microsoft.com/office/drawing/2015/10/21/chartex" xmlns:cx3="http://schemas.microsoft.com/office/drawing/2016/5/9/chartex" xmlns:cx4="http://schemas.microsoft.com/office/drawing/2016/5/10/chartex" xmlns:cx5="http://schemas.microsoft.com/office/drawing/2016/5/11/chartex" xmlns:cx6="http://schemas.microsoft.com/office/drawing/2016/5/12/chartex" xmlns:cx7="http://schemas.microsoft.com/office/drawing/2016/5/13/chartex" xmlns:cx8="http://schemas.microsoft.com/office/drawing/2016/5/14/chartex" xmlns:mc="http://schemas.openxmlformats.org/markup-compatibility/2006" xmlns:aink="http://schemas.microsoft.com/office/drawing/2016/ink" xmlns:am3d="http://schemas.microsoft.com/office/drawing/2017/model3d" xmlns:o="urn:schemas-microsoft-com:office:office" xmlns:r="http://schemas.openxmlformats.org/officeDocument/2006/relationships" xmlns:m="http://schemas.openxmlformats.org/officeDocument/2006/math" xmlns:v="urn:schemas-microsoft-com:vml" xmlns:wp14="http://schemas.microsoft.com/office/word/2010/wordprocessingDrawing" xmlns:wp="http://schemas.openxmlformats.org/drawingml/2006/wordprocessingDrawing" xmlns:w10="urn:schemas-microsoft-com:office:word" xmlns:w="http://schemas.openxmlformats.org/wordprocessingml/2006/main" xmlns:w14="http://schemas.microsoft.com/office/word/2010/wordml" xmlns:w15="http://schemas.microsoft.com/office/word/2012/wordml" xmlns:w16cid="http://schemas.microsoft.com/office/word/2016/wordml/cid" xmlns:w16se="http://schemas.microsoft.com/office/word/2015/wordml/symex" xmlns:wpg="http://schemas.microsoft.com/office/word/2010/wordprocessingGroup" xmlns:wpi="http://schemas.microsoft.com/office/word/2010/wordprocessingInk" xmlns:wne="http://schemas.microsoft.com/office/word/2006/wordml" xmlns:wps="http://schemas.microsoft.com/office/word/2010/wordprocessingShape" mc:Ignorable="w14 w15 w16se w16cid wp14">
   <w:body>
     <w:p>
       <w:pPr>
@@ -438,7 +438,7 @@
           <w:bCs/>
           <w:color w:val="000000"/>
         </w:rPr>
-        <w:t>Procedure:</w:t>
+        <w:t>Expected Results</w:t>
       </w:r>
     </w:p>
     <w:p>
@@ -463,7 +463,6 @@
     <w:p>
       <w:pPr>
         <w:spacing w:after="0" w:line="240" w:lineRule="auto"/>
-        <w:ind w:left="1140" w:hanging="720"/>
         <w:jc w:val="both"/>
         <w:rPr>
           <w:rFonts w:ascii="Times New Roman" w:eastAsia="Times New Roman" w:hAnsi="Times New Roman"/>
@@ -475,27 +474,59 @@
       <w:r>
         <w:rPr>
           <w:rFonts w:ascii="Times New Roman" w:eastAsia="Times New Roman" w:hAnsi="Times New Roman"/>
+          <w:color w:val="000000"/>
+        </w:rPr>
+        <w:t>A full project report including the goals, multimedia unit block diagram, design procedure, all </w:t>
+      </w:r>
+      <w:proofErr w:type="spellStart"/>
+      <w:r>
+        <w:rPr>
+          <w:rFonts w:ascii="Times New Roman" w:eastAsia="Times New Roman" w:hAnsi="Times New Roman"/>
+          <w:color w:val="000000"/>
+        </w:rPr>
+        <w:t>testbenches</w:t>
+      </w:r>
+      <w:proofErr w:type="spellEnd"/>
+      <w:r>
+        <w:rPr>
+          <w:rFonts w:ascii="Times New Roman" w:eastAsia="Times New Roman" w:hAnsi="Times New Roman"/>
+          <w:color w:val="000000"/>
+        </w:rPr>
+        <w:t>, conclusions, </w:t>
+      </w:r>
+      <w:r>
+        <w:rPr>
+          <w:rFonts w:ascii="Times New Roman" w:eastAsia="Times New Roman" w:hAnsi="Times New Roman"/>
           <w:b/>
           <w:bCs/>
           <w:color w:val="000000"/>
-        </w:rPr>
-        <w:t>I.</w:t>
+          <w:u w:val="single"/>
+        </w:rPr>
+        <w:t>the VHDL/Verilog source code</w:t>
       </w:r>
       <w:r>
         <w:rPr>
           <w:rFonts w:ascii="Times New Roman" w:eastAsia="Times New Roman" w:hAnsi="Times New Roman"/>
           <w:color w:val="000000"/>
-          <w:sz w:val="14"/>
-          <w:szCs w:val="14"/>
-        </w:rPr>
-        <w:t>                   </w:t>
+        </w:rPr>
+        <w:t> of the multimedia unit, and simulations results </w:t>
+      </w:r>
+      <w:r>
+        <w:rPr>
+          <w:rFonts w:ascii="Times New Roman" w:eastAsia="Times New Roman" w:hAnsi="Times New Roman"/>
+          <w:b/>
+          <w:bCs/>
+          <w:color w:val="000000"/>
+          <w:u w:val="single"/>
+        </w:rPr>
+        <w:t>in printed form</w:t>
       </w:r>
       <w:r>
         <w:rPr>
           <w:rFonts w:ascii="Times New Roman" w:eastAsia="Times New Roman" w:hAnsi="Times New Roman"/>
           <w:color w:val="000000"/>
         </w:rPr>
-        <w:t>It is suggested to</w:t>
+        <w:t> must be presented </w:t>
       </w:r>
       <w:r>
         <w:rPr>
@@ -503,67 +534,21 @@
           <w:b/>
           <w:bCs/>
           <w:color w:val="000000"/>
-        </w:rPr>
-        <w:t> read</w:t>
+          <w:u w:val="single"/>
+        </w:rPr>
+        <w:t>at the start</w:t>
       </w:r>
       <w:r>
         <w:rPr>
           <w:rFonts w:ascii="Times New Roman" w:eastAsia="Times New Roman" w:hAnsi="Times New Roman"/>
           <w:color w:val="000000"/>
         </w:rPr>
-        <w:t> the Intel MMX and Sony Cell SPU</w:t>
-      </w:r>
-      <w:bookmarkStart w:id="0" w:name="_ftnref1"/>
-      <w:r>
-        <w:rPr>
-          <w:rFonts w:ascii="Times New Roman" w:eastAsia="Times New Roman" w:hAnsi="Times New Roman"/>
-          <w:color w:val="000000"/>
-        </w:rPr>
-        <w:fldChar w:fldCharType="begin"/>
-      </w:r>
-      <w:r>
-        <w:rPr>
-          <w:rFonts w:ascii="Times New Roman" w:eastAsia="Times New Roman" w:hAnsi="Times New Roman"/>
-          <w:color w:val="000000"/>
-        </w:rPr>
-        <w:instrText xml:space="preserve"> HYPERLINK "http://www.ece.sunysb.edu/~midor/ESE345/project.html" \l "_ftn1" \o "" </w:instrText>
-      </w:r>
-      <w:r>
-        <w:rPr>
-          <w:rFonts w:ascii="Times New Roman" w:eastAsia="Times New Roman" w:hAnsi="Times New Roman"/>
-          <w:color w:val="000000"/>
-        </w:rPr>
-        <w:fldChar w:fldCharType="separate"/>
-      </w:r>
-      <w:r>
-        <w:rPr>
-          <w:rFonts w:ascii="Times New Roman" w:eastAsia="Times New Roman" w:hAnsi="Times New Roman"/>
-          <w:color w:val="800080"/>
-          <w:u w:val="single"/>
-          <w:vertAlign w:val="superscript"/>
-        </w:rPr>
-        <w:t>[1]</w:t>
-      </w:r>
-      <w:r>
-        <w:rPr>
-          <w:rFonts w:ascii="Times New Roman" w:eastAsia="Times New Roman" w:hAnsi="Times New Roman"/>
-          <w:color w:val="000000"/>
-        </w:rPr>
-        <w:fldChar w:fldCharType="end"/>
-      </w:r>
-      <w:bookmarkEnd w:id="0"/>
-      <w:r>
-        <w:rPr>
-          <w:rFonts w:ascii="Times New Roman" w:eastAsia="Times New Roman" w:hAnsi="Times New Roman"/>
-          <w:color w:val="000000"/>
-        </w:rPr>
-        <w:t> papers below and understand the original concept of multimedia processing introduced as MMX architecture for Intel processors in the 1990s.</w:t>
+        <w:t> of your 20-minute demonstration during a time slot assigned to your team by TA.</w:t>
       </w:r>
     </w:p>
     <w:p>
       <w:pPr>
         <w:spacing w:after="0" w:line="240" w:lineRule="auto"/>
-        <w:ind w:left="1140" w:hanging="720"/>
         <w:jc w:val="both"/>
         <w:rPr>
           <w:rFonts w:ascii="Times New Roman" w:eastAsia="Times New Roman" w:hAnsi="Times New Roman"/>
@@ -575,49 +560,15 @@
       <w:r>
         <w:rPr>
           <w:rFonts w:ascii="Times New Roman" w:eastAsia="Times New Roman" w:hAnsi="Times New Roman"/>
-          <w:b/>
-          <w:bCs/>
           <w:color w:val="000000"/>
         </w:rPr>
-        <w:t>II.</w:t>
-      </w:r>
-      <w:r>
-        <w:rPr>
-          <w:rFonts w:ascii="Times New Roman" w:eastAsia="Times New Roman" w:hAnsi="Times New Roman"/>
-          <w:color w:val="000000"/>
-          <w:sz w:val="14"/>
-          <w:szCs w:val="14"/>
-        </w:rPr>
-        <w:t>                </w:t>
-      </w:r>
-      <w:r>
-        <w:rPr>
-          <w:rFonts w:ascii="Times New Roman" w:eastAsia="Times New Roman" w:hAnsi="Times New Roman"/>
-          <w:b/>
-          <w:bCs/>
-          <w:color w:val="000000"/>
-        </w:rPr>
-        <w:t>Refresh your knowledge</w:t>
-      </w:r>
-      <w:r>
-        <w:rPr>
-          <w:rFonts w:ascii="Times New Roman" w:eastAsia="Times New Roman" w:hAnsi="Times New Roman"/>
-          <w:color w:val="000000"/>
-        </w:rPr>
-        <w:t> of VHDL/Verilog in the HDL design of digital circuits based on the Web-based tutorial and the examples in the companion CD-ROM for the text book. </w:t>
-      </w:r>
-      <w:r>
-        <w:rPr>
-          <w:rFonts w:ascii="Tahoma" w:eastAsia="Times New Roman" w:hAnsi="Tahoma" w:cs="Tahoma"/>
-          <w:color w:val="000000"/>
-        </w:rPr>
-        <w:t>�</w:t>
+        <w:t> </w:t>
       </w:r>
     </w:p>
     <w:p>
       <w:pPr>
         <w:spacing w:after="0" w:line="240" w:lineRule="auto"/>
-        <w:ind w:left="1140" w:hanging="720"/>
+        <w:jc w:val="both"/>
         <w:rPr>
           <w:rFonts w:ascii="Times New Roman" w:eastAsia="Times New Roman" w:hAnsi="Times New Roman"/>
           <w:color w:val="000000"/>
@@ -628,42 +579,31 @@
       <w:r>
         <w:rPr>
           <w:rFonts w:ascii="Times New Roman" w:eastAsia="Times New Roman" w:hAnsi="Times New Roman"/>
+          <w:color w:val="000000"/>
+        </w:rPr>
+        <w:t>The </w:t>
+      </w:r>
+      <w:r>
+        <w:rPr>
+          <w:rFonts w:ascii="Times New Roman" w:eastAsia="Times New Roman" w:hAnsi="Times New Roman"/>
           <w:b/>
           <w:bCs/>
           <w:color w:val="000000"/>
         </w:rPr>
-        <w:t>III.</w:t>
+        <w:t>electronic version of the report</w:t>
       </w:r>
       <w:r>
         <w:rPr>
           <w:rFonts w:ascii="Times New Roman" w:eastAsia="Times New Roman" w:hAnsi="Times New Roman"/>
           <w:color w:val="000000"/>
-          <w:sz w:val="14"/>
-          <w:szCs w:val="14"/>
-        </w:rPr>
-        <w:t>             </w:t>
-      </w:r>
-      <w:r>
-        <w:rPr>
-          <w:rFonts w:ascii="Times New Roman" w:eastAsia="Times New Roman" w:hAnsi="Times New Roman"/>
-          <w:b/>
-          <w:bCs/>
-          <w:color w:val="000000"/>
-        </w:rPr>
-        <w:t>Develop </w:t>
-      </w:r>
-      <w:r>
-        <w:rPr>
-          <w:rFonts w:ascii="Times New Roman" w:eastAsia="Times New Roman" w:hAnsi="Times New Roman"/>
-          <w:color w:val="000000"/>
-        </w:rPr>
-        <w:t>a detailed block diagram and the HDL model of the three-stage</w:t>
+        </w:rPr>
+        <w:t> must be also sent to the TA &amp; Instructor before the start of the presentation.</w:t>
       </w:r>
     </w:p>
     <w:p>
       <w:pPr>
         <w:spacing w:after="0" w:line="240" w:lineRule="auto"/>
-        <w:ind w:left="840" w:firstLine="300"/>
+        <w:jc w:val="both"/>
         <w:rPr>
           <w:rFonts w:ascii="Times New Roman" w:eastAsia="Times New Roman" w:hAnsi="Times New Roman"/>
           <w:color w:val="000000"/>
@@ -674,15 +614,16 @@
       <w:r>
         <w:rPr>
           <w:rFonts w:ascii="Times New Roman" w:eastAsia="Times New Roman" w:hAnsi="Times New Roman"/>
+          <w:b/>
+          <w:bCs/>
           <w:color w:val="000000"/>
         </w:rPr>
-        <w:t>multimedia unit and its modules.</w:t>
+        <w:t> </w:t>
       </w:r>
     </w:p>
     <w:p>
       <w:pPr>
         <w:spacing w:after="0" w:line="240" w:lineRule="auto"/>
-        <w:ind w:left="840" w:hanging="720"/>
         <w:jc w:val="both"/>
         <w:rPr>
           <w:rFonts w:ascii="Times New Roman" w:eastAsia="Times New Roman" w:hAnsi="Times New Roman"/>
@@ -698,1093 +639,6 @@
           <w:bCs/>
           <w:color w:val="000000"/>
         </w:rPr>
-        <w:t>IV.</w:t>
-      </w:r>
-      <w:r>
-        <w:rPr>
-          <w:rFonts w:ascii="Times New Roman" w:eastAsia="Times New Roman" w:hAnsi="Times New Roman"/>
-          <w:color w:val="000000"/>
-          <w:sz w:val="14"/>
-          <w:szCs w:val="14"/>
-        </w:rPr>
-        <w:t>                        </w:t>
-      </w:r>
-      <w:r>
-        <w:rPr>
-          <w:rFonts w:ascii="Times New Roman" w:eastAsia="Times New Roman" w:hAnsi="Times New Roman"/>
-          <w:b/>
-          <w:bCs/>
-          <w:color w:val="000000"/>
-        </w:rPr>
-        <w:t>Verify</w:t>
-      </w:r>
-      <w:r>
-        <w:rPr>
-          <w:rFonts w:ascii="Times New Roman" w:eastAsia="Times New Roman" w:hAnsi="Times New Roman"/>
-          <w:color w:val="000000"/>
-        </w:rPr>
-        <w:t> individual modules of your design with their </w:t>
-      </w:r>
-      <w:proofErr w:type="spellStart"/>
-      <w:r>
-        <w:rPr>
-          <w:rFonts w:ascii="Times New Roman" w:eastAsia="Times New Roman" w:hAnsi="Times New Roman"/>
-          <w:color w:val="000000"/>
-        </w:rPr>
-        <w:t>testbenches</w:t>
-      </w:r>
-      <w:proofErr w:type="spellEnd"/>
-      <w:r>
-        <w:rPr>
-          <w:rFonts w:ascii="Times New Roman" w:eastAsia="Times New Roman" w:hAnsi="Times New Roman"/>
-          <w:color w:val="000000"/>
-        </w:rPr>
-        <w:t> before instantiating them in higher order modules. Verify the final model with a </w:t>
-      </w:r>
-      <w:proofErr w:type="spellStart"/>
-      <w:r>
-        <w:rPr>
-          <w:rFonts w:ascii="Times New Roman" w:eastAsia="Times New Roman" w:hAnsi="Times New Roman"/>
-          <w:color w:val="000000"/>
-        </w:rPr>
-        <w:t>testbench</w:t>
-      </w:r>
-      <w:proofErr w:type="spellEnd"/>
-      <w:r>
-        <w:rPr>
-          <w:rFonts w:ascii="Times New Roman" w:eastAsia="Times New Roman" w:hAnsi="Times New Roman"/>
-          <w:color w:val="000000"/>
-        </w:rPr>
-        <w:t> module and generate file </w:t>
-      </w:r>
-      <w:r>
-        <w:rPr>
-          <w:rFonts w:ascii="Times New Roman" w:eastAsia="Times New Roman" w:hAnsi="Times New Roman"/>
-          <w:b/>
-          <w:bCs/>
-          <w:color w:val="000000"/>
-        </w:rPr>
-        <w:t>Results</w:t>
-      </w:r>
-      <w:r>
-        <w:rPr>
-          <w:rFonts w:ascii="Times New Roman" w:eastAsia="Times New Roman" w:hAnsi="Times New Roman"/>
-          <w:color w:val="000000"/>
-        </w:rPr>
-        <w:t> showing the status of each stage of the unit during execution.</w:t>
-      </w:r>
-    </w:p>
-    <w:p>
-      <w:pPr>
-        <w:spacing w:after="0" w:line="240" w:lineRule="auto"/>
-        <w:ind w:left="720"/>
-        <w:jc w:val="both"/>
-        <w:rPr>
-          <w:rFonts w:ascii="Times New Roman" w:eastAsia="Times New Roman" w:hAnsi="Times New Roman"/>
-          <w:color w:val="000000"/>
-          <w:sz w:val="27"/>
-          <w:szCs w:val="27"/>
-        </w:rPr>
-      </w:pPr>
-      <w:r>
-        <w:rPr>
-          <w:rFonts w:ascii="Times New Roman" w:eastAsia="Times New Roman" w:hAnsi="Times New Roman"/>
-          <w:color w:val="000000"/>
-        </w:rPr>
-        <w:t> </w:t>
-      </w:r>
-    </w:p>
-    <w:p>
-      <w:pPr>
-        <w:spacing w:after="0" w:line="240" w:lineRule="auto"/>
-        <w:ind w:left="420"/>
-        <w:rPr>
-          <w:rFonts w:ascii="Times New Roman" w:eastAsia="Times New Roman" w:hAnsi="Times New Roman"/>
-          <w:color w:val="000000"/>
-          <w:sz w:val="27"/>
-          <w:szCs w:val="27"/>
-        </w:rPr>
-      </w:pPr>
-      <w:r>
-        <w:rPr>
-          <w:rFonts w:ascii="Times New Roman" w:eastAsia="Times New Roman" w:hAnsi="Times New Roman"/>
-          <w:color w:val="000000"/>
-        </w:rPr>
-        <w:t> </w:t>
-      </w:r>
-    </w:p>
-    <w:p>
-      <w:pPr>
-        <w:spacing w:after="0" w:line="240" w:lineRule="auto"/>
-        <w:ind w:left="420"/>
-        <w:rPr>
-          <w:rFonts w:ascii="Times New Roman" w:eastAsia="Times New Roman" w:hAnsi="Times New Roman"/>
-          <w:color w:val="000000"/>
-          <w:sz w:val="27"/>
-          <w:szCs w:val="27"/>
-        </w:rPr>
-      </w:pPr>
-      <w:r>
-        <w:rPr>
-          <w:rFonts w:ascii="Times New Roman" w:eastAsia="Times New Roman" w:hAnsi="Times New Roman"/>
-          <w:color w:val="000000"/>
-        </w:rPr>
-        <w:t> </w:t>
-      </w:r>
-    </w:p>
-    <w:p>
-      <w:pPr>
-        <w:spacing w:after="0" w:line="240" w:lineRule="auto"/>
-        <w:jc w:val="both"/>
-        <w:rPr>
-          <w:rFonts w:ascii="Times New Roman" w:eastAsia="Times New Roman" w:hAnsi="Times New Roman"/>
-          <w:color w:val="000000"/>
-          <w:sz w:val="27"/>
-          <w:szCs w:val="27"/>
-        </w:rPr>
-      </w:pPr>
-      <w:r>
-        <w:rPr>
-          <w:rFonts w:ascii="Times New Roman" w:eastAsia="Times New Roman" w:hAnsi="Times New Roman"/>
-          <w:b/>
-          <w:bCs/>
-          <w:color w:val="000000"/>
-        </w:rPr>
-        <w:t>Requirements:</w:t>
-      </w:r>
-    </w:p>
-    <w:p>
-      <w:pPr>
-        <w:spacing w:after="0" w:line="240" w:lineRule="auto"/>
-        <w:jc w:val="both"/>
-        <w:rPr>
-          <w:rFonts w:ascii="Times New Roman" w:eastAsia="Times New Roman" w:hAnsi="Times New Roman"/>
-          <w:color w:val="000000"/>
-          <w:sz w:val="27"/>
-          <w:szCs w:val="27"/>
-        </w:rPr>
-      </w:pPr>
-      <w:r>
-        <w:rPr>
-          <w:rFonts w:ascii="Times New Roman" w:eastAsia="Times New Roman" w:hAnsi="Times New Roman"/>
-          <w:color w:val="000000"/>
-          <w:sz w:val="16"/>
-          <w:szCs w:val="16"/>
-        </w:rPr>
-        <w:t> </w:t>
-      </w:r>
-    </w:p>
-    <w:p>
-      <w:pPr>
-        <w:numPr>
-          <w:ilvl w:val="0"/>
-          <w:numId w:val="1"/>
-        </w:numPr>
-        <w:spacing w:after="0" w:line="240" w:lineRule="auto"/>
-        <w:jc w:val="both"/>
-        <w:rPr>
-          <w:rFonts w:ascii="Times New Roman" w:eastAsia="Times New Roman" w:hAnsi="Times New Roman"/>
-          <w:color w:val="000000"/>
-          <w:sz w:val="24"/>
-          <w:szCs w:val="24"/>
-        </w:rPr>
-      </w:pPr>
-      <w:r>
-        <w:rPr>
-          <w:rFonts w:ascii="Times New Roman" w:eastAsia="Times New Roman" w:hAnsi="Times New Roman"/>
-          <w:b/>
-          <w:bCs/>
-          <w:color w:val="000000"/>
-        </w:rPr>
-        <w:t>Multimedia ALU</w:t>
-      </w:r>
-    </w:p>
-    <w:p>
-      <w:pPr>
-        <w:spacing w:after="0" w:line="240" w:lineRule="auto"/>
-        <w:ind w:left="720" w:firstLine="720"/>
-        <w:jc w:val="both"/>
-        <w:rPr>
-          <w:rFonts w:ascii="Times New Roman" w:eastAsia="Times New Roman" w:hAnsi="Times New Roman"/>
-          <w:color w:val="000000"/>
-          <w:sz w:val="27"/>
-          <w:szCs w:val="27"/>
-        </w:rPr>
-      </w:pPr>
-      <w:r>
-        <w:rPr>
-          <w:rFonts w:ascii="Times New Roman" w:eastAsia="Times New Roman" w:hAnsi="Times New Roman"/>
-          <w:color w:val="000000"/>
-        </w:rPr>
-        <w:t>The ALU must be implemented as </w:t>
-      </w:r>
-      <w:r>
-        <w:rPr>
-          <w:rFonts w:ascii="Times New Roman" w:eastAsia="Times New Roman" w:hAnsi="Times New Roman"/>
-          <w:b/>
-          <w:bCs/>
-          <w:color w:val="000000"/>
-        </w:rPr>
-        <w:t>behavioral models in VHDL or continuous assignment (dataflow)</w:t>
-      </w:r>
-      <w:r>
-        <w:rPr>
-          <w:rFonts w:ascii="Times New Roman" w:eastAsia="Times New Roman" w:hAnsi="Times New Roman"/>
-          <w:color w:val="000000"/>
-        </w:rPr>
-        <w:t> </w:t>
-      </w:r>
-      <w:r>
-        <w:rPr>
-          <w:rFonts w:ascii="Times New Roman" w:eastAsia="Times New Roman" w:hAnsi="Times New Roman"/>
-          <w:b/>
-          <w:bCs/>
-          <w:color w:val="000000"/>
-        </w:rPr>
-        <w:t>models in Verilog.</w:t>
-      </w:r>
-    </w:p>
-    <w:p>
-      <w:pPr>
-        <w:spacing w:after="0" w:line="240" w:lineRule="auto"/>
-        <w:ind w:left="720"/>
-        <w:jc w:val="both"/>
-        <w:rPr>
-          <w:rFonts w:ascii="Times New Roman" w:eastAsia="Times New Roman" w:hAnsi="Times New Roman"/>
-          <w:color w:val="000000"/>
-          <w:sz w:val="27"/>
-          <w:szCs w:val="27"/>
-        </w:rPr>
-      </w:pPr>
-      <w:r>
-        <w:rPr>
-          <w:rFonts w:ascii="Times New Roman" w:eastAsia="Times New Roman" w:hAnsi="Times New Roman"/>
-          <w:b/>
-          <w:bCs/>
-          <w:color w:val="000000"/>
-        </w:rPr>
-        <w:t> </w:t>
-      </w:r>
-    </w:p>
-    <w:p>
-      <w:pPr>
-        <w:numPr>
-          <w:ilvl w:val="0"/>
-          <w:numId w:val="2"/>
-        </w:numPr>
-        <w:spacing w:after="0" w:line="240" w:lineRule="auto"/>
-        <w:jc w:val="both"/>
-        <w:rPr>
-          <w:rFonts w:ascii="Times New Roman" w:eastAsia="Times New Roman" w:hAnsi="Times New Roman"/>
-          <w:color w:val="000000"/>
-          <w:sz w:val="24"/>
-          <w:szCs w:val="24"/>
-        </w:rPr>
-      </w:pPr>
-      <w:r>
-        <w:rPr>
-          <w:rFonts w:ascii="Times New Roman" w:eastAsia="Times New Roman" w:hAnsi="Times New Roman"/>
-          <w:b/>
-          <w:bCs/>
-          <w:color w:val="000000"/>
-        </w:rPr>
-        <w:t>Register file</w:t>
-      </w:r>
-    </w:p>
-    <w:p>
-      <w:pPr>
-        <w:spacing w:after="0" w:line="240" w:lineRule="auto"/>
-        <w:ind w:left="720" w:firstLine="720"/>
-        <w:jc w:val="both"/>
-        <w:rPr>
-          <w:rFonts w:ascii="Times New Roman" w:eastAsia="Times New Roman" w:hAnsi="Times New Roman"/>
-          <w:color w:val="000000"/>
-          <w:sz w:val="27"/>
-          <w:szCs w:val="27"/>
-        </w:rPr>
-      </w:pPr>
-      <w:r>
-        <w:rPr>
-          <w:rFonts w:ascii="Times New Roman" w:eastAsia="Times New Roman" w:hAnsi="Times New Roman"/>
-          <w:color w:val="000000"/>
-        </w:rPr>
-        <w:t>The register file has 32 64-bit registers. On any cycle, there can be 3 reads and 1 write. Each cycle two/three 64-bit register values are read, and one 64-bit value can be written if a write signal is valid. This </w:t>
-      </w:r>
-      <w:r>
-        <w:rPr>
-          <w:rFonts w:ascii="Times New Roman" w:eastAsia="Times New Roman" w:hAnsi="Times New Roman"/>
-          <w:b/>
-          <w:bCs/>
-          <w:i/>
-          <w:iCs/>
-          <w:color w:val="000000"/>
-        </w:rPr>
-        <w:t>register write</w:t>
-      </w:r>
-      <w:r>
-        <w:rPr>
-          <w:rFonts w:ascii="Times New Roman" w:eastAsia="Times New Roman" w:hAnsi="Times New Roman"/>
-          <w:color w:val="000000"/>
-        </w:rPr>
-        <w:t> signal must be explicitly declared so it can be checked during simulation and demonstration of your design. A technique of </w:t>
-      </w:r>
-      <w:r>
-        <w:rPr>
-          <w:rFonts w:ascii="Times New Roman" w:eastAsia="Times New Roman" w:hAnsi="Times New Roman"/>
-          <w:b/>
-          <w:bCs/>
-          <w:color w:val="000000"/>
-          <w:u w:val="single"/>
-        </w:rPr>
-        <w:t>data forwarding</w:t>
-      </w:r>
-      <w:r>
-        <w:rPr>
-          <w:rFonts w:ascii="Times New Roman" w:eastAsia="Times New Roman" w:hAnsi="Times New Roman"/>
-          <w:color w:val="000000"/>
-        </w:rPr>
-        <w:t> is to be used so that a write and read to the same register will return the new value for the read.</w:t>
-      </w:r>
-    </w:p>
-    <w:p>
-      <w:pPr>
-        <w:spacing w:after="0" w:line="240" w:lineRule="auto"/>
-        <w:ind w:left="720" w:firstLine="720"/>
-        <w:jc w:val="both"/>
-        <w:rPr>
-          <w:rFonts w:ascii="Times New Roman" w:eastAsia="Times New Roman" w:hAnsi="Times New Roman"/>
-          <w:color w:val="000000"/>
-          <w:sz w:val="27"/>
-          <w:szCs w:val="27"/>
-        </w:rPr>
-      </w:pPr>
-      <w:r>
-        <w:rPr>
-          <w:rFonts w:ascii="Times New Roman" w:eastAsia="Times New Roman" w:hAnsi="Times New Roman"/>
-          <w:color w:val="000000"/>
-        </w:rPr>
-        <w:t>The register module must be implemented as </w:t>
-      </w:r>
-      <w:r>
-        <w:rPr>
-          <w:rFonts w:ascii="Times New Roman" w:eastAsia="Times New Roman" w:hAnsi="Times New Roman"/>
-          <w:b/>
-          <w:bCs/>
-          <w:color w:val="000000"/>
-        </w:rPr>
-        <w:t>a behavioral model in VHDL (a (dataflow/RTL model in Verilog).</w:t>
-      </w:r>
-    </w:p>
-    <w:p>
-      <w:pPr>
-        <w:spacing w:after="0" w:line="240" w:lineRule="auto"/>
-        <w:ind w:left="720" w:firstLine="720"/>
-        <w:jc w:val="both"/>
-        <w:rPr>
-          <w:rFonts w:ascii="Times New Roman" w:eastAsia="Times New Roman" w:hAnsi="Times New Roman"/>
-          <w:color w:val="000000"/>
-          <w:sz w:val="27"/>
-          <w:szCs w:val="27"/>
-        </w:rPr>
-      </w:pPr>
-      <w:r>
-        <w:rPr>
-          <w:rFonts w:ascii="Times New Roman" w:eastAsia="Times New Roman" w:hAnsi="Times New Roman"/>
-          <w:color w:val="000000"/>
-        </w:rPr>
-        <w:t> </w:t>
-      </w:r>
-    </w:p>
-    <w:p>
-      <w:pPr>
-        <w:numPr>
-          <w:ilvl w:val="0"/>
-          <w:numId w:val="3"/>
-        </w:numPr>
-        <w:spacing w:after="0" w:line="240" w:lineRule="auto"/>
-        <w:jc w:val="both"/>
-        <w:rPr>
-          <w:rFonts w:ascii="Times New Roman" w:eastAsia="Times New Roman" w:hAnsi="Times New Roman"/>
-          <w:color w:val="000000"/>
-          <w:sz w:val="24"/>
-          <w:szCs w:val="24"/>
-        </w:rPr>
-      </w:pPr>
-      <w:r>
-        <w:rPr>
-          <w:rFonts w:ascii="Times New Roman" w:eastAsia="Times New Roman" w:hAnsi="Times New Roman"/>
-          <w:b/>
-          <w:bCs/>
-          <w:color w:val="000000"/>
-        </w:rPr>
-        <w:t>Instruction buffer</w:t>
-      </w:r>
-    </w:p>
-    <w:p>
-      <w:pPr>
-        <w:spacing w:after="0" w:line="240" w:lineRule="auto"/>
-        <w:ind w:left="720" w:firstLine="720"/>
-        <w:jc w:val="both"/>
-        <w:rPr>
-          <w:rFonts w:ascii="Times New Roman" w:eastAsia="Times New Roman" w:hAnsi="Times New Roman"/>
-          <w:color w:val="000000"/>
-          <w:sz w:val="27"/>
-          <w:szCs w:val="27"/>
-        </w:rPr>
-      </w:pPr>
-      <w:r>
-        <w:rPr>
-          <w:rFonts w:ascii="Times New Roman" w:eastAsia="Times New Roman" w:hAnsi="Times New Roman"/>
-          <w:color w:val="000000"/>
-        </w:rPr>
-        <w:t>The instruction buffer can store 32 24-bit instructions. The contents of the buffer should be loaded by the </w:t>
-      </w:r>
-      <w:proofErr w:type="spellStart"/>
-      <w:r>
-        <w:rPr>
-          <w:rFonts w:ascii="Times New Roman" w:eastAsia="Times New Roman" w:hAnsi="Times New Roman"/>
-          <w:color w:val="000000"/>
-        </w:rPr>
-        <w:t>testbench</w:t>
-      </w:r>
-      <w:proofErr w:type="spellEnd"/>
-      <w:r>
-        <w:rPr>
-          <w:rFonts w:ascii="Times New Roman" w:eastAsia="Times New Roman" w:hAnsi="Times New Roman"/>
-          <w:color w:val="000000"/>
-        </w:rPr>
-        <w:t> instructions from a test file at the start of simulations. </w:t>
-      </w:r>
-      <w:r>
-        <w:rPr>
-          <w:rFonts w:ascii="Tahoma" w:eastAsia="Times New Roman" w:hAnsi="Tahoma" w:cs="Tahoma"/>
-          <w:color w:val="000000"/>
-        </w:rPr>
-        <w:t>�</w:t>
-      </w:r>
-      <w:r>
-        <w:rPr>
-          <w:rFonts w:ascii="Times New Roman" w:eastAsia="Times New Roman" w:hAnsi="Times New Roman"/>
-          <w:color w:val="000000"/>
-        </w:rPr>
-        <w:t>Each cycle one instruction specified by the Program Counter (PC) is fetched, and the value of PC is incremented by 1.</w:t>
-      </w:r>
-    </w:p>
-    <w:p>
-      <w:pPr>
-        <w:spacing w:after="0" w:line="240" w:lineRule="auto"/>
-        <w:ind w:left="720" w:firstLine="720"/>
-        <w:jc w:val="both"/>
-        <w:rPr>
-          <w:rFonts w:ascii="Times New Roman" w:eastAsia="Times New Roman" w:hAnsi="Times New Roman"/>
-          <w:color w:val="000000"/>
-          <w:sz w:val="27"/>
-          <w:szCs w:val="27"/>
-        </w:rPr>
-      </w:pPr>
-      <w:r>
-        <w:rPr>
-          <w:rFonts w:ascii="Times New Roman" w:eastAsia="Times New Roman" w:hAnsi="Times New Roman"/>
-          <w:color w:val="000000"/>
-        </w:rPr>
-        <w:t>The instruction buffer module must be implemented as </w:t>
-      </w:r>
-      <w:r>
-        <w:rPr>
-          <w:rFonts w:ascii="Times New Roman" w:eastAsia="Times New Roman" w:hAnsi="Times New Roman"/>
-          <w:b/>
-          <w:bCs/>
-          <w:color w:val="000000"/>
-        </w:rPr>
-        <w:t>a behavioral model in VHDL (a (dataflow/RTL model in Verilog).</w:t>
-      </w:r>
-    </w:p>
-    <w:p>
-      <w:pPr>
-        <w:spacing w:after="0" w:line="240" w:lineRule="auto"/>
-        <w:ind w:left="720"/>
-        <w:jc w:val="both"/>
-        <w:rPr>
-          <w:rFonts w:ascii="Times New Roman" w:eastAsia="Times New Roman" w:hAnsi="Times New Roman"/>
-          <w:color w:val="000000"/>
-          <w:sz w:val="27"/>
-          <w:szCs w:val="27"/>
-        </w:rPr>
-      </w:pPr>
-      <w:r>
-        <w:rPr>
-          <w:rFonts w:ascii="Times New Roman" w:eastAsia="Times New Roman" w:hAnsi="Times New Roman"/>
-          <w:color w:val="000000"/>
-        </w:rPr>
-        <w:t> </w:t>
-      </w:r>
-    </w:p>
-    <w:p>
-      <w:pPr>
-        <w:numPr>
-          <w:ilvl w:val="0"/>
-          <w:numId w:val="4"/>
-        </w:numPr>
-        <w:spacing w:after="0" w:line="240" w:lineRule="auto"/>
-        <w:jc w:val="both"/>
-        <w:rPr>
-          <w:rFonts w:ascii="Times New Roman" w:eastAsia="Times New Roman" w:hAnsi="Times New Roman"/>
-          <w:color w:val="000000"/>
-          <w:sz w:val="24"/>
-          <w:szCs w:val="24"/>
-        </w:rPr>
-      </w:pPr>
-      <w:r>
-        <w:rPr>
-          <w:rFonts w:ascii="Times New Roman" w:eastAsia="Times New Roman" w:hAnsi="Times New Roman"/>
-          <w:b/>
-          <w:bCs/>
-          <w:color w:val="000000"/>
-        </w:rPr>
-        <w:t>Three-stage pipelined multimedia unit</w:t>
-      </w:r>
-    </w:p>
-    <w:p>
-      <w:pPr>
-        <w:spacing w:after="0" w:line="240" w:lineRule="auto"/>
-        <w:ind w:left="720" w:firstLine="720"/>
-        <w:jc w:val="both"/>
-        <w:rPr>
-          <w:rFonts w:ascii="Times New Roman" w:eastAsia="Times New Roman" w:hAnsi="Times New Roman"/>
-          <w:color w:val="000000"/>
-          <w:sz w:val="27"/>
-          <w:szCs w:val="27"/>
-        </w:rPr>
-      </w:pPr>
-      <w:r>
-        <w:rPr>
-          <w:rFonts w:ascii="Times New Roman" w:eastAsia="Times New Roman" w:hAnsi="Times New Roman"/>
-          <w:b/>
-          <w:bCs/>
-          <w:color w:val="000000"/>
-        </w:rPr>
-        <w:t>Clock edge-sensitive</w:t>
-      </w:r>
-      <w:r>
-        <w:rPr>
-          <w:rFonts w:ascii="Times New Roman" w:eastAsia="Times New Roman" w:hAnsi="Times New Roman"/>
-          <w:color w:val="000000"/>
-        </w:rPr>
-        <w:t> pipeline registers separate the IF, ID, and EXE stages.</w:t>
-      </w:r>
-    </w:p>
-    <w:p>
-      <w:pPr>
-        <w:spacing w:after="0" w:line="240" w:lineRule="auto"/>
-        <w:ind w:left="720" w:firstLine="720"/>
-        <w:jc w:val="both"/>
-        <w:rPr>
-          <w:rFonts w:ascii="Times New Roman" w:eastAsia="Times New Roman" w:hAnsi="Times New Roman"/>
-          <w:color w:val="000000"/>
-          <w:sz w:val="27"/>
-          <w:szCs w:val="27"/>
-        </w:rPr>
-      </w:pPr>
-      <w:r>
-        <w:rPr>
-          <w:rFonts w:ascii="Times New Roman" w:eastAsia="Times New Roman" w:hAnsi="Times New Roman"/>
-          <w:color w:val="000000"/>
-        </w:rPr>
-        <w:t>The EXE stage of the pipeline is responsible for calculating the result and writing it to the register file.</w:t>
-      </w:r>
-    </w:p>
-    <w:p>
-      <w:pPr>
-        <w:spacing w:after="0" w:line="240" w:lineRule="auto"/>
-        <w:ind w:left="720" w:firstLine="720"/>
-        <w:jc w:val="both"/>
-        <w:rPr>
-          <w:rFonts w:ascii="Times New Roman" w:eastAsia="Times New Roman" w:hAnsi="Times New Roman"/>
-          <w:color w:val="000000"/>
-          <w:sz w:val="27"/>
-          <w:szCs w:val="27"/>
-        </w:rPr>
-      </w:pPr>
-      <w:r>
-        <w:rPr>
-          <w:rFonts w:ascii="Times New Roman" w:eastAsia="Times New Roman" w:hAnsi="Times New Roman"/>
-          <w:color w:val="000000"/>
-        </w:rPr>
-        <w:t>All instructions (including </w:t>
-      </w:r>
-      <w:r>
-        <w:rPr>
-          <w:rFonts w:ascii="Times New Roman" w:eastAsia="Times New Roman" w:hAnsi="Times New Roman"/>
-          <w:b/>
-          <w:bCs/>
-          <w:color w:val="000000"/>
-        </w:rPr>
-        <w:t>li</w:t>
-      </w:r>
-      <w:r>
-        <w:rPr>
-          <w:rFonts w:ascii="Times New Roman" w:eastAsia="Times New Roman" w:hAnsi="Times New Roman"/>
-          <w:color w:val="000000"/>
-        </w:rPr>
-        <w:t>) take three cycles to complete. This pipeline must be implemented as </w:t>
-      </w:r>
-      <w:r>
-        <w:rPr>
-          <w:rFonts w:ascii="Times New Roman" w:eastAsia="Times New Roman" w:hAnsi="Times New Roman"/>
-          <w:b/>
-          <w:bCs/>
-          <w:color w:val="000000"/>
-        </w:rPr>
-        <w:t>a behavioral model in VHDL (a (dataflow/RTL model in Verilog). </w:t>
-      </w:r>
-      <w:r>
-        <w:rPr>
-          <w:rFonts w:ascii="Times New Roman" w:eastAsia="Times New Roman" w:hAnsi="Times New Roman"/>
-          <w:color w:val="000000"/>
-        </w:rPr>
-        <w:t>Three instructions can be at different stages of the pipeline at every cycle.</w:t>
-      </w:r>
-    </w:p>
-    <w:p>
-      <w:pPr>
-        <w:spacing w:after="0" w:line="240" w:lineRule="auto"/>
-        <w:ind w:left="720"/>
-        <w:jc w:val="both"/>
-        <w:rPr>
-          <w:rFonts w:ascii="Times New Roman" w:eastAsia="Times New Roman" w:hAnsi="Times New Roman"/>
-          <w:color w:val="000000"/>
-          <w:sz w:val="27"/>
-          <w:szCs w:val="27"/>
-        </w:rPr>
-      </w:pPr>
-      <w:r>
-        <w:rPr>
-          <w:rFonts w:ascii="Times New Roman" w:eastAsia="Times New Roman" w:hAnsi="Times New Roman"/>
-          <w:color w:val="000000"/>
-        </w:rPr>
-        <w:t> </w:t>
-      </w:r>
-    </w:p>
-    <w:p>
-      <w:pPr>
-        <w:numPr>
-          <w:ilvl w:val="0"/>
-          <w:numId w:val="5"/>
-        </w:numPr>
-        <w:spacing w:after="0" w:line="240" w:lineRule="auto"/>
-        <w:jc w:val="both"/>
-        <w:rPr>
-          <w:rFonts w:ascii="Times New Roman" w:eastAsia="Times New Roman" w:hAnsi="Times New Roman"/>
-          <w:color w:val="000000"/>
-          <w:sz w:val="24"/>
-          <w:szCs w:val="24"/>
-        </w:rPr>
-      </w:pPr>
-      <w:proofErr w:type="spellStart"/>
-      <w:r>
-        <w:rPr>
-          <w:rFonts w:ascii="Times New Roman" w:eastAsia="Times New Roman" w:hAnsi="Times New Roman"/>
-          <w:b/>
-          <w:bCs/>
-          <w:color w:val="000000"/>
-        </w:rPr>
-        <w:t>Testbench</w:t>
-      </w:r>
-      <w:proofErr w:type="spellEnd"/>
-    </w:p>
-    <w:p>
-      <w:pPr>
-        <w:spacing w:after="0" w:line="240" w:lineRule="auto"/>
-        <w:ind w:left="720" w:firstLine="720"/>
-        <w:jc w:val="both"/>
-        <w:rPr>
-          <w:rFonts w:ascii="Times New Roman" w:eastAsia="Times New Roman" w:hAnsi="Times New Roman"/>
-          <w:color w:val="000000"/>
-          <w:sz w:val="27"/>
-          <w:szCs w:val="27"/>
-        </w:rPr>
-      </w:pPr>
-      <w:r>
-        <w:rPr>
-          <w:rFonts w:ascii="Times New Roman" w:eastAsia="Times New Roman" w:hAnsi="Times New Roman"/>
-          <w:color w:val="000000"/>
-        </w:rPr>
-        <w:t>This module supplies an instruction code to be loaded from a file to the instruction buffer and, when it is finished, </w:t>
-      </w:r>
-      <w:r>
-        <w:rPr>
-          <w:rFonts w:ascii="Times New Roman" w:eastAsia="Times New Roman" w:hAnsi="Times New Roman"/>
-          <w:b/>
-          <w:bCs/>
-          <w:color w:val="000000"/>
-        </w:rPr>
-        <w:t>checks the contents of the register file</w:t>
-      </w:r>
-      <w:r>
-        <w:rPr>
-          <w:rFonts w:ascii="Times New Roman" w:eastAsia="Times New Roman" w:hAnsi="Times New Roman"/>
-          <w:color w:val="000000"/>
-        </w:rPr>
-        <w:t>.</w:t>
-      </w:r>
-    </w:p>
-    <w:p>
-      <w:pPr>
-        <w:spacing w:after="0" w:line="240" w:lineRule="auto"/>
-        <w:ind w:left="720" w:firstLine="720"/>
-        <w:jc w:val="both"/>
-        <w:rPr>
-          <w:rFonts w:ascii="Times New Roman" w:eastAsia="Times New Roman" w:hAnsi="Times New Roman"/>
-          <w:color w:val="000000"/>
-          <w:sz w:val="27"/>
-          <w:szCs w:val="27"/>
-        </w:rPr>
-      </w:pPr>
-      <w:r>
-        <w:rPr>
-          <w:rFonts w:ascii="Times New Roman" w:eastAsia="Times New Roman" w:hAnsi="Times New Roman"/>
-          <w:color w:val="000000"/>
-        </w:rPr>
-        <w:lastRenderedPageBreak/>
-        <w:t>It must be implemented as a </w:t>
-      </w:r>
-      <w:r>
-        <w:rPr>
-          <w:rFonts w:ascii="Times New Roman" w:eastAsia="Times New Roman" w:hAnsi="Times New Roman"/>
-          <w:b/>
-          <w:bCs/>
-          <w:color w:val="000000"/>
-        </w:rPr>
-        <w:t>behavioral model.</w:t>
-      </w:r>
-    </w:p>
-    <w:p>
-      <w:pPr>
-        <w:spacing w:after="0" w:line="240" w:lineRule="auto"/>
-        <w:ind w:left="720" w:firstLine="720"/>
-        <w:jc w:val="both"/>
-        <w:rPr>
-          <w:rFonts w:ascii="Times New Roman" w:eastAsia="Times New Roman" w:hAnsi="Times New Roman"/>
-          <w:color w:val="000000"/>
-          <w:sz w:val="27"/>
-          <w:szCs w:val="27"/>
-        </w:rPr>
-      </w:pPr>
-      <w:r>
-        <w:rPr>
-          <w:rFonts w:ascii="Times New Roman" w:eastAsia="Times New Roman" w:hAnsi="Times New Roman"/>
-          <w:color w:val="000000"/>
-        </w:rPr>
-        <w:t>It is up to each team to choose how the assembly test code for the unit is converted to binary and saved in a file from which is to be loaded into the instruction buffer at the start of simulation.</w:t>
-      </w:r>
-    </w:p>
-    <w:p>
-      <w:pPr>
-        <w:spacing w:after="0" w:line="240" w:lineRule="auto"/>
-        <w:jc w:val="both"/>
-        <w:rPr>
-          <w:rFonts w:ascii="Times New Roman" w:eastAsia="Times New Roman" w:hAnsi="Times New Roman"/>
-          <w:color w:val="000000"/>
-          <w:sz w:val="27"/>
-          <w:szCs w:val="27"/>
-        </w:rPr>
-      </w:pPr>
-      <w:r>
-        <w:rPr>
-          <w:rFonts w:ascii="Times New Roman" w:eastAsia="Times New Roman" w:hAnsi="Times New Roman"/>
-          <w:b/>
-          <w:bCs/>
-          <w:color w:val="000000"/>
-        </w:rPr>
-        <w:t> </w:t>
-      </w:r>
-    </w:p>
-    <w:p>
-      <w:pPr>
-        <w:numPr>
-          <w:ilvl w:val="0"/>
-          <w:numId w:val="6"/>
-        </w:numPr>
-        <w:spacing w:after="0" w:line="240" w:lineRule="auto"/>
-        <w:jc w:val="both"/>
-        <w:rPr>
-          <w:rFonts w:ascii="Times New Roman" w:eastAsia="Times New Roman" w:hAnsi="Times New Roman"/>
-          <w:color w:val="000000"/>
-          <w:sz w:val="24"/>
-          <w:szCs w:val="24"/>
-        </w:rPr>
-      </w:pPr>
-      <w:r>
-        <w:rPr>
-          <w:rFonts w:ascii="Times New Roman" w:eastAsia="Times New Roman" w:hAnsi="Times New Roman"/>
-          <w:b/>
-          <w:bCs/>
-          <w:color w:val="000000"/>
-        </w:rPr>
-        <w:t>Results</w:t>
-      </w:r>
-    </w:p>
-    <w:p>
-      <w:pPr>
-        <w:spacing w:after="0" w:line="240" w:lineRule="auto"/>
-        <w:ind w:left="720" w:firstLine="720"/>
-        <w:jc w:val="both"/>
-        <w:rPr>
-          <w:rFonts w:ascii="Times New Roman" w:eastAsia="Times New Roman" w:hAnsi="Times New Roman"/>
-          <w:color w:val="000000"/>
-          <w:sz w:val="27"/>
-          <w:szCs w:val="27"/>
-        </w:rPr>
-      </w:pPr>
-      <w:r>
-        <w:rPr>
-          <w:rFonts w:ascii="Times New Roman" w:eastAsia="Times New Roman" w:hAnsi="Times New Roman"/>
-          <w:color w:val="000000"/>
-        </w:rPr>
-        <w:t>This file must show status of the pipeline with the opcodes, input operands, and results of execution of instructions in the pipeline for each cycle.</w:t>
-      </w:r>
-    </w:p>
-    <w:p>
-      <w:pPr>
-        <w:spacing w:line="240" w:lineRule="auto"/>
-        <w:jc w:val="center"/>
-        <w:rPr>
-          <w:rFonts w:ascii="Times New Roman" w:hAnsi="Times New Roman"/>
-          <w:b/>
-          <w:sz w:val="32"/>
-        </w:rPr>
-      </w:pPr>
-    </w:p>
-    <w:p>
-      <w:pPr>
-        <w:spacing w:line="240" w:lineRule="auto"/>
-        <w:jc w:val="center"/>
-        <w:rPr>
-          <w:rFonts w:ascii="Times New Roman" w:hAnsi="Times New Roman"/>
-          <w:b/>
-          <w:sz w:val="32"/>
-        </w:rPr>
-      </w:pPr>
-    </w:p>
-    <w:p>
-      <w:pPr>
-        <w:spacing w:after="0" w:line="240" w:lineRule="auto"/>
-        <w:jc w:val="both"/>
-        <w:rPr>
-          <w:rFonts w:ascii="Times New Roman" w:eastAsia="Times New Roman" w:hAnsi="Times New Roman"/>
-          <w:color w:val="000000"/>
-          <w:sz w:val="27"/>
-          <w:szCs w:val="27"/>
-        </w:rPr>
-      </w:pPr>
-      <w:r>
-        <w:rPr>
-          <w:rFonts w:ascii="Times New Roman" w:eastAsia="Times New Roman" w:hAnsi="Times New Roman"/>
-          <w:b/>
-          <w:bCs/>
-          <w:color w:val="000000"/>
-        </w:rPr>
-        <w:t>Expected Results</w:t>
-      </w:r>
-    </w:p>
-    <w:p>
-      <w:pPr>
-        <w:spacing w:after="0" w:line="240" w:lineRule="auto"/>
-        <w:jc w:val="both"/>
-        <w:rPr>
-          <w:rFonts w:ascii="Times New Roman" w:eastAsia="Times New Roman" w:hAnsi="Times New Roman"/>
-          <w:color w:val="000000"/>
-          <w:sz w:val="27"/>
-          <w:szCs w:val="27"/>
-        </w:rPr>
-      </w:pPr>
-      <w:r>
-        <w:rPr>
-          <w:rFonts w:ascii="Times New Roman" w:eastAsia="Times New Roman" w:hAnsi="Times New Roman"/>
-          <w:color w:val="000000"/>
-        </w:rPr>
-        <w:t> </w:t>
-      </w:r>
-    </w:p>
-    <w:p>
-      <w:pPr>
-        <w:spacing w:after="0" w:line="240" w:lineRule="auto"/>
-        <w:jc w:val="both"/>
-        <w:rPr>
-          <w:rFonts w:ascii="Times New Roman" w:eastAsia="Times New Roman" w:hAnsi="Times New Roman"/>
-          <w:color w:val="000000"/>
-          <w:sz w:val="27"/>
-          <w:szCs w:val="27"/>
-        </w:rPr>
-      </w:pPr>
-      <w:r>
-        <w:rPr>
-          <w:rFonts w:ascii="Times New Roman" w:eastAsia="Times New Roman" w:hAnsi="Times New Roman"/>
-          <w:color w:val="000000"/>
-        </w:rPr>
-        <w:t>A full project report including the goals, multimedia unit block diagram, design procedure, all </w:t>
-      </w:r>
-      <w:proofErr w:type="spellStart"/>
-      <w:r>
-        <w:rPr>
-          <w:rFonts w:ascii="Times New Roman" w:eastAsia="Times New Roman" w:hAnsi="Times New Roman"/>
-          <w:color w:val="000000"/>
-        </w:rPr>
-        <w:t>testbenches</w:t>
-      </w:r>
-      <w:proofErr w:type="spellEnd"/>
-      <w:r>
-        <w:rPr>
-          <w:rFonts w:ascii="Times New Roman" w:eastAsia="Times New Roman" w:hAnsi="Times New Roman"/>
-          <w:color w:val="000000"/>
-        </w:rPr>
-        <w:t>, conclusions, </w:t>
-      </w:r>
-      <w:r>
-        <w:rPr>
-          <w:rFonts w:ascii="Times New Roman" w:eastAsia="Times New Roman" w:hAnsi="Times New Roman"/>
-          <w:b/>
-          <w:bCs/>
-          <w:color w:val="000000"/>
-          <w:u w:val="single"/>
-        </w:rPr>
-        <w:t>the VHDL/Verilog source code</w:t>
-      </w:r>
-      <w:r>
-        <w:rPr>
-          <w:rFonts w:ascii="Times New Roman" w:eastAsia="Times New Roman" w:hAnsi="Times New Roman"/>
-          <w:color w:val="000000"/>
-        </w:rPr>
-        <w:t> of the multimedia unit, and simulations results </w:t>
-      </w:r>
-      <w:r>
-        <w:rPr>
-          <w:rFonts w:ascii="Times New Roman" w:eastAsia="Times New Roman" w:hAnsi="Times New Roman"/>
-          <w:b/>
-          <w:bCs/>
-          <w:color w:val="000000"/>
-          <w:u w:val="single"/>
-        </w:rPr>
-        <w:t>in printed form</w:t>
-      </w:r>
-      <w:r>
-        <w:rPr>
-          <w:rFonts w:ascii="Times New Roman" w:eastAsia="Times New Roman" w:hAnsi="Times New Roman"/>
-          <w:color w:val="000000"/>
-        </w:rPr>
-        <w:t> must be presented </w:t>
-      </w:r>
-      <w:r>
-        <w:rPr>
-          <w:rFonts w:ascii="Times New Roman" w:eastAsia="Times New Roman" w:hAnsi="Times New Roman"/>
-          <w:b/>
-          <w:bCs/>
-          <w:color w:val="000000"/>
-          <w:u w:val="single"/>
-        </w:rPr>
-        <w:t>at the start</w:t>
-      </w:r>
-      <w:r>
-        <w:rPr>
-          <w:rFonts w:ascii="Times New Roman" w:eastAsia="Times New Roman" w:hAnsi="Times New Roman"/>
-          <w:color w:val="000000"/>
-        </w:rPr>
-        <w:t> of your 20-minute demonstration during a time slot assigned to your team by TA.</w:t>
-      </w:r>
-    </w:p>
-    <w:p>
-      <w:pPr>
-        <w:spacing w:after="0" w:line="240" w:lineRule="auto"/>
-        <w:jc w:val="both"/>
-        <w:rPr>
-          <w:rFonts w:ascii="Times New Roman" w:eastAsia="Times New Roman" w:hAnsi="Times New Roman"/>
-          <w:color w:val="000000"/>
-          <w:sz w:val="27"/>
-          <w:szCs w:val="27"/>
-        </w:rPr>
-      </w:pPr>
-      <w:r>
-        <w:rPr>
-          <w:rFonts w:ascii="Times New Roman" w:eastAsia="Times New Roman" w:hAnsi="Times New Roman"/>
-          <w:color w:val="000000"/>
-        </w:rPr>
-        <w:t> </w:t>
-      </w:r>
-    </w:p>
-    <w:p>
-      <w:pPr>
-        <w:spacing w:after="0" w:line="240" w:lineRule="auto"/>
-        <w:jc w:val="both"/>
-        <w:rPr>
-          <w:rFonts w:ascii="Times New Roman" w:eastAsia="Times New Roman" w:hAnsi="Times New Roman"/>
-          <w:color w:val="000000"/>
-          <w:sz w:val="27"/>
-          <w:szCs w:val="27"/>
-        </w:rPr>
-      </w:pPr>
-      <w:r>
-        <w:rPr>
-          <w:rFonts w:ascii="Times New Roman" w:eastAsia="Times New Roman" w:hAnsi="Times New Roman"/>
-          <w:color w:val="000000"/>
-        </w:rPr>
-        <w:t>The </w:t>
-      </w:r>
-      <w:r>
-        <w:rPr>
-          <w:rFonts w:ascii="Times New Roman" w:eastAsia="Times New Roman" w:hAnsi="Times New Roman"/>
-          <w:b/>
-          <w:bCs/>
-          <w:color w:val="000000"/>
-        </w:rPr>
-        <w:t>electronic version of the report</w:t>
-      </w:r>
-      <w:r>
-        <w:rPr>
-          <w:rFonts w:ascii="Times New Roman" w:eastAsia="Times New Roman" w:hAnsi="Times New Roman"/>
-          <w:color w:val="000000"/>
-        </w:rPr>
-        <w:t> must be also sent to the TA &amp; Instructor before the start of the presentation.</w:t>
-      </w:r>
-    </w:p>
-    <w:p>
-      <w:pPr>
-        <w:spacing w:after="0" w:line="240" w:lineRule="auto"/>
-        <w:jc w:val="both"/>
-        <w:rPr>
-          <w:rFonts w:ascii="Times New Roman" w:eastAsia="Times New Roman" w:hAnsi="Times New Roman"/>
-          <w:color w:val="000000"/>
-          <w:sz w:val="27"/>
-          <w:szCs w:val="27"/>
-        </w:rPr>
-      </w:pPr>
-      <w:r>
-        <w:rPr>
-          <w:rFonts w:ascii="Times New Roman" w:eastAsia="Times New Roman" w:hAnsi="Times New Roman"/>
-          <w:b/>
-          <w:bCs/>
-          <w:color w:val="000000"/>
-        </w:rPr>
-        <w:t> </w:t>
-      </w:r>
-    </w:p>
-    <w:p>
-      <w:pPr>
-        <w:spacing w:after="0" w:line="240" w:lineRule="auto"/>
-        <w:jc w:val="both"/>
-        <w:rPr>
-          <w:rFonts w:ascii="Times New Roman" w:eastAsia="Times New Roman" w:hAnsi="Times New Roman"/>
-          <w:color w:val="000000"/>
-          <w:sz w:val="27"/>
-          <w:szCs w:val="27"/>
-        </w:rPr>
-      </w:pPr>
-      <w:r>
-        <w:rPr>
-          <w:rFonts w:ascii="Times New Roman" w:eastAsia="Times New Roman" w:hAnsi="Times New Roman"/>
-          <w:b/>
-          <w:bCs/>
-          <w:color w:val="000000"/>
-        </w:rPr>
         <w:t>Project presentation will not start without these printed and electronic documents submitted.</w:t>
       </w:r>
     </w:p>
@@ -1796,18 +650,153 @@
           <w:sz w:val="32"/>
         </w:rPr>
       </w:pPr>
-      <w:r>
-        <w:rPr>
-          <w:rFonts w:ascii="Times New Roman" w:hAnsi="Times New Roman"/>
-          <w:b/>
-          <w:sz w:val="32"/>
-        </w:rPr>
-        <w:br w:type="page"/>
-      </w:r>
-    </w:p>
-    <w:p>
-      <w:pPr>
-        <w:spacing w:line="240" w:lineRule="auto"/>
+    </w:p>
+    <w:p>
+      <w:pPr>
+        <w:rPr>
+          <w:rFonts w:ascii="Times New Roman" w:hAnsi="Times New Roman"/>
+          <w:b/>
+          <w:sz w:val="32"/>
+        </w:rPr>
+      </w:pPr>
+    </w:p>
+    <w:p>
+      <w:pPr>
+        <w:rPr>
+          <w:rFonts w:ascii="Times New Roman" w:hAnsi="Times New Roman"/>
+          <w:b/>
+          <w:sz w:val="32"/>
+        </w:rPr>
+      </w:pPr>
+    </w:p>
+    <w:p>
+      <w:pPr>
+        <w:rPr>
+          <w:rFonts w:ascii="Times New Roman" w:hAnsi="Times New Roman"/>
+          <w:b/>
+          <w:sz w:val="32"/>
+        </w:rPr>
+      </w:pPr>
+    </w:p>
+    <w:p>
+      <w:pPr>
+        <w:rPr>
+          <w:rFonts w:ascii="Times New Roman" w:hAnsi="Times New Roman"/>
+          <w:b/>
+          <w:sz w:val="32"/>
+        </w:rPr>
+      </w:pPr>
+    </w:p>
+    <w:p>
+      <w:pPr>
+        <w:rPr>
+          <w:rFonts w:ascii="Times New Roman" w:hAnsi="Times New Roman"/>
+          <w:b/>
+          <w:sz w:val="32"/>
+        </w:rPr>
+      </w:pPr>
+    </w:p>
+    <w:p>
+      <w:pPr>
+        <w:rPr>
+          <w:rFonts w:ascii="Times New Roman" w:hAnsi="Times New Roman"/>
+          <w:b/>
+          <w:sz w:val="32"/>
+        </w:rPr>
+      </w:pPr>
+    </w:p>
+    <w:p>
+      <w:pPr>
+        <w:rPr>
+          <w:rFonts w:ascii="Times New Roman" w:hAnsi="Times New Roman"/>
+          <w:b/>
+          <w:sz w:val="32"/>
+        </w:rPr>
+      </w:pPr>
+    </w:p>
+    <w:p>
+      <w:pPr>
+        <w:rPr>
+          <w:rFonts w:ascii="Times New Roman" w:hAnsi="Times New Roman"/>
+          <w:b/>
+          <w:sz w:val="32"/>
+        </w:rPr>
+      </w:pPr>
+    </w:p>
+    <w:p>
+      <w:pPr>
+        <w:rPr>
+          <w:rFonts w:ascii="Times New Roman" w:hAnsi="Times New Roman"/>
+          <w:b/>
+          <w:sz w:val="32"/>
+        </w:rPr>
+      </w:pPr>
+    </w:p>
+    <w:p>
+      <w:pPr>
+        <w:rPr>
+          <w:rFonts w:ascii="Times New Roman" w:hAnsi="Times New Roman"/>
+          <w:b/>
+          <w:sz w:val="32"/>
+        </w:rPr>
+      </w:pPr>
+    </w:p>
+    <w:p>
+      <w:pPr>
+        <w:rPr>
+          <w:rFonts w:ascii="Times New Roman" w:hAnsi="Times New Roman"/>
+          <w:b/>
+          <w:sz w:val="32"/>
+        </w:rPr>
+      </w:pPr>
+    </w:p>
+    <w:p>
+      <w:pPr>
+        <w:rPr>
+          <w:rFonts w:ascii="Times New Roman" w:hAnsi="Times New Roman"/>
+          <w:b/>
+          <w:sz w:val="32"/>
+        </w:rPr>
+      </w:pPr>
+    </w:p>
+    <w:p>
+      <w:pPr>
+        <w:rPr>
+          <w:rFonts w:ascii="Times New Roman" w:hAnsi="Times New Roman"/>
+          <w:b/>
+          <w:sz w:val="32"/>
+        </w:rPr>
+      </w:pPr>
+    </w:p>
+    <w:p>
+      <w:pPr>
+        <w:rPr>
+          <w:rFonts w:ascii="Times New Roman" w:hAnsi="Times New Roman"/>
+          <w:b/>
+          <w:sz w:val="32"/>
+        </w:rPr>
+      </w:pPr>
+    </w:p>
+    <w:p>
+      <w:pPr>
+        <w:rPr>
+          <w:rFonts w:ascii="Times New Roman" w:hAnsi="Times New Roman"/>
+          <w:b/>
+          <w:sz w:val="32"/>
+        </w:rPr>
+      </w:pPr>
+    </w:p>
+    <w:p>
+      <w:pPr>
+        <w:rPr>
+          <w:rFonts w:ascii="Times New Roman" w:hAnsi="Times New Roman"/>
+          <w:b/>
+          <w:sz w:val="32"/>
+        </w:rPr>
+      </w:pPr>
+    </w:p>
+    <w:p>
+      <w:pPr>
         <w:rPr>
           <w:rFonts w:ascii="Times New Roman" w:hAnsi="Times New Roman"/>
           <w:b/>
@@ -1989,7 +978,7 @@
         </w:rPr>
         <w:drawing>
           <wp:inline distT="0" distB="0" distL="0" distR="0">
-            <wp:extent cx="5943600" cy="2677219"/>
+            <wp:extent cx="5817870" cy="2620586"/>
             <wp:effectExtent l="0" t="0" r="0" b="8890"/>
             <wp:docPr id="3" name="Picture 3" descr="C:\Users\Himanshu\AppData\Local\Microsoft\Windows\INetCache\Content.Word\Program_Counter___Instruction_Buffer.jpg"/>
             <wp:cNvGraphicFramePr>
@@ -2020,7 +1009,7 @@
                   <pic:spPr bwMode="auto">
                     <a:xfrm>
                       <a:off x="0" y="0"/>
-                      <a:ext cx="5943600" cy="2677219"/>
+                      <a:ext cx="5827023" cy="2624709"/>
                     </a:xfrm>
                     <a:prstGeom prst="rect">
                       <a:avLst/>
@@ -2070,7 +1059,7 @@
           <w:sz w:val="28"/>
         </w:rPr>
         <w:lastRenderedPageBreak/>
-        <w:t>Register File</w:t>
+        <w:t>Pipeline Registers</w:t>
       </w:r>
     </w:p>
     <w:p>
@@ -2088,6 +1077,425 @@
         </w:rPr>
         <w:drawing>
           <wp:inline distT="0" distB="0" distL="0" distR="0">
+            <wp:extent cx="5661660" cy="5263145"/>
+            <wp:effectExtent l="0" t="0" r="0" b="0"/>
+            <wp:docPr id="4" name="Picture 4" descr="C:\Users\Himanshu\AppData\Local\Microsoft\Windows\INetCache\Content.Word\Pipeline_Registers.jpg"/>
+            <wp:cNvGraphicFramePr>
+              <a:graphicFrameLocks xmlns:a="http://schemas.openxmlformats.org/drawingml/2006/main" noChangeAspect="1"/>
+            </wp:cNvGraphicFramePr>
+            <a:graphic xmlns:a="http://schemas.openxmlformats.org/drawingml/2006/main">
+              <a:graphicData uri="http://schemas.openxmlformats.org/drawingml/2006/picture">
+                <pic:pic xmlns:pic="http://schemas.openxmlformats.org/drawingml/2006/picture">
+                  <pic:nvPicPr>
+                    <pic:cNvPr id="0" name="Picture 5" descr="C:\Users\Himanshu\AppData\Local\Microsoft\Windows\INetCache\Content.Word\Pipeline_Registers.jpg"/>
+                    <pic:cNvPicPr>
+                      <a:picLocks noChangeAspect="1" noChangeArrowheads="1"/>
+                    </pic:cNvPicPr>
+                  </pic:nvPicPr>
+                  <pic:blipFill>
+                    <a:blip r:embed="rId7">
+                      <a:extLst>
+                        <a:ext uri="{28A0092B-C50C-407E-A947-70E740481C1C}">
+                          <a14:useLocalDpi xmlns:a14="http://schemas.microsoft.com/office/drawing/2010/main" val="0"/>
+                        </a:ext>
+                      </a:extLst>
+                    </a:blip>
+                    <a:srcRect/>
+                    <a:stretch>
+                      <a:fillRect/>
+                    </a:stretch>
+                  </pic:blipFill>
+                  <pic:spPr bwMode="auto">
+                    <a:xfrm>
+                      <a:off x="0" y="0"/>
+                      <a:ext cx="5669347" cy="5270291"/>
+                    </a:xfrm>
+                    <a:prstGeom prst="rect">
+                      <a:avLst/>
+                    </a:prstGeom>
+                    <a:noFill/>
+                    <a:ln>
+                      <a:noFill/>
+                    </a:ln>
+                  </pic:spPr>
+                </pic:pic>
+              </a:graphicData>
+            </a:graphic>
+          </wp:inline>
+        </w:drawing>
+      </w:r>
+    </w:p>
+    <w:p>
+      <w:pPr>
+        <w:spacing w:line="240" w:lineRule="auto"/>
+        <w:ind w:firstLine="720"/>
+        <w:rPr>
+          <w:rFonts w:ascii="Times New Roman" w:hAnsi="Times New Roman"/>
+          <w:sz w:val="24"/>
+          <w:szCs w:val="24"/>
+        </w:rPr>
+      </w:pPr>
+      <w:r>
+        <w:rPr>
+          <w:rFonts w:ascii="Times New Roman" w:hAnsi="Times New Roman"/>
+          <w:sz w:val="24"/>
+          <w:szCs w:val="24"/>
+        </w:rPr>
+        <w:t xml:space="preserve">The pipeline registers, IF/ID and ID/ED&amp;WB, are used to separate the 3 stages of the datapath.  </w:t>
+      </w:r>
+      <w:r>
+        <w:rPr>
+          <w:rFonts w:ascii="Times New Roman" w:hAnsi="Times New Roman"/>
+          <w:sz w:val="24"/>
+          <w:szCs w:val="24"/>
+        </w:rPr>
+        <w:t xml:space="preserve">The </w:t>
+      </w:r>
+      <w:r>
+        <w:rPr>
+          <w:rFonts w:ascii="Times New Roman" w:hAnsi="Times New Roman"/>
+          <w:sz w:val="24"/>
+          <w:szCs w:val="24"/>
+        </w:rPr>
+        <w:t>registers are clock edge-sensitive (positive edge) to allow one instruction</w:t>
+      </w:r>
+      <w:r>
+        <w:rPr>
+          <w:rFonts w:ascii="Times New Roman" w:hAnsi="Times New Roman"/>
+          <w:sz w:val="24"/>
+          <w:szCs w:val="24"/>
+        </w:rPr>
+        <w:t xml:space="preserve"> to be processed at every stage, and one instruction to be completed every cycle </w:t>
+      </w:r>
+      <w:r>
+        <w:rPr>
+          <w:rFonts w:ascii="Times New Roman" w:hAnsi="Times New Roman"/>
+          <w:sz w:val="24"/>
+          <w:szCs w:val="24"/>
+        </w:rPr>
+        <w:t xml:space="preserve">(after the initial 3 cycles). </w:t>
+      </w:r>
+    </w:p>
+    <w:p>
+      <w:pPr>
+        <w:spacing w:line="240" w:lineRule="auto"/>
+        <w:ind w:firstLine="720"/>
+        <w:rPr>
+          <w:rFonts w:ascii="Times New Roman" w:hAnsi="Times New Roman"/>
+          <w:b/>
+          <w:sz w:val="28"/>
+        </w:rPr>
+      </w:pPr>
+    </w:p>
+    <w:p>
+      <w:pPr>
+        <w:spacing w:line="240" w:lineRule="auto"/>
+        <w:ind w:firstLine="720"/>
+        <w:rPr>
+          <w:rFonts w:ascii="Times New Roman" w:hAnsi="Times New Roman"/>
+          <w:sz w:val="24"/>
+          <w:szCs w:val="24"/>
+        </w:rPr>
+      </w:pPr>
+      <w:r>
+        <w:rPr>
+          <w:rFonts w:ascii="Times New Roman" w:hAnsi="Times New Roman"/>
+          <w:sz w:val="24"/>
+          <w:szCs w:val="24"/>
+        </w:rPr>
+        <w:t xml:space="preserve">The first register receives instructions from the instruction buffer in the </w:t>
+      </w:r>
+      <w:r>
+        <w:rPr>
+          <w:rFonts w:ascii="Times New Roman" w:hAnsi="Times New Roman"/>
+          <w:i/>
+          <w:sz w:val="24"/>
+          <w:szCs w:val="24"/>
+        </w:rPr>
+        <w:t>Instruction Fetch</w:t>
+      </w:r>
+      <w:r>
+        <w:rPr>
+          <w:rFonts w:ascii="Times New Roman" w:hAnsi="Times New Roman"/>
+          <w:i/>
+          <w:sz w:val="24"/>
+          <w:szCs w:val="24"/>
+        </w:rPr>
+        <w:t xml:space="preserve"> (IF)</w:t>
+      </w:r>
+      <w:r>
+        <w:rPr>
+          <w:rFonts w:ascii="Times New Roman" w:hAnsi="Times New Roman"/>
+          <w:i/>
+          <w:sz w:val="24"/>
+          <w:szCs w:val="24"/>
+        </w:rPr>
+        <w:t xml:space="preserve"> Stage </w:t>
+      </w:r>
+      <w:r>
+        <w:rPr>
+          <w:rFonts w:ascii="Times New Roman" w:hAnsi="Times New Roman"/>
+          <w:sz w:val="24"/>
+          <w:szCs w:val="24"/>
+        </w:rPr>
+        <w:t xml:space="preserve">and outputs an instruction after every positive edge of the clock. The instruction output is sent to the Decoder in the </w:t>
+      </w:r>
+      <w:r>
+        <w:rPr>
+          <w:rFonts w:ascii="Times New Roman" w:hAnsi="Times New Roman"/>
+          <w:i/>
+          <w:sz w:val="24"/>
+          <w:szCs w:val="24"/>
+        </w:rPr>
+        <w:t>Instruction Decode (ID) Stage</w:t>
+      </w:r>
+      <w:r>
+        <w:rPr>
+          <w:rFonts w:ascii="Times New Roman" w:hAnsi="Times New Roman"/>
+          <w:sz w:val="24"/>
+          <w:szCs w:val="24"/>
+        </w:rPr>
+        <w:t xml:space="preserve">. </w:t>
+      </w:r>
+      <w:r>
+        <w:rPr>
+          <w:rFonts w:ascii="Times New Roman" w:hAnsi="Times New Roman"/>
+          <w:b/>
+          <w:sz w:val="28"/>
+        </w:rPr>
+        <w:br w:type="page"/>
+      </w:r>
+    </w:p>
+    <w:p>
+      <w:pPr>
+        <w:spacing w:line="240" w:lineRule="auto"/>
+        <w:rPr>
+          <w:rFonts w:ascii="Times New Roman" w:hAnsi="Times New Roman"/>
+          <w:b/>
+          <w:sz w:val="28"/>
+        </w:rPr>
+      </w:pPr>
+      <w:r>
+        <w:rPr>
+          <w:rFonts w:ascii="Times New Roman" w:hAnsi="Times New Roman"/>
+          <w:b/>
+          <w:sz w:val="28"/>
+        </w:rPr>
+        <w:lastRenderedPageBreak/>
+        <w:t xml:space="preserve">Instruction Decoder and </w:t>
+      </w:r>
+      <w:r>
+        <w:rPr>
+          <w:rFonts w:ascii="Times New Roman" w:hAnsi="Times New Roman"/>
+          <w:b/>
+          <w:sz w:val="28"/>
+        </w:rPr>
+        <w:t>Control Unit</w:t>
+      </w:r>
+    </w:p>
+    <w:p>
+      <w:pPr>
+        <w:spacing w:line="240" w:lineRule="auto"/>
+        <w:rPr>
+          <w:rFonts w:ascii="Times New Roman" w:hAnsi="Times New Roman"/>
+          <w:b/>
+          <w:sz w:val="28"/>
+        </w:rPr>
+      </w:pPr>
+      <w:r>
+        <w:rPr>
+          <w:noProof/>
+        </w:rPr>
+        <w:drawing>
+          <wp:inline distT="0" distB="0" distL="0" distR="0" wp14:anchorId="35AE7A3D" wp14:editId="019436AD">
+            <wp:extent cx="5524500" cy="6057900"/>
+            <wp:effectExtent l="0" t="0" r="0" b="0"/>
+            <wp:docPr id="7" name="Picture 7" descr="C:\Users\Himanshu\AppData\Local\Microsoft\Windows\INetCache\Content.Word\Decoder___Control.jpg"/>
+            <wp:cNvGraphicFramePr>
+              <a:graphicFrameLocks xmlns:a="http://schemas.openxmlformats.org/drawingml/2006/main" noChangeAspect="1"/>
+            </wp:cNvGraphicFramePr>
+            <a:graphic xmlns:a="http://schemas.openxmlformats.org/drawingml/2006/main">
+              <a:graphicData uri="http://schemas.openxmlformats.org/drawingml/2006/picture">
+                <pic:pic xmlns:pic="http://schemas.openxmlformats.org/drawingml/2006/picture">
+                  <pic:nvPicPr>
+                    <pic:cNvPr id="0" name="Picture 11" descr="C:\Users\Himanshu\AppData\Local\Microsoft\Windows\INetCache\Content.Word\Decoder___Control.jpg"/>
+                    <pic:cNvPicPr>
+                      <a:picLocks noChangeAspect="1" noChangeArrowheads="1"/>
+                    </pic:cNvPicPr>
+                  </pic:nvPicPr>
+                  <pic:blipFill>
+                    <a:blip r:embed="rId8">
+                      <a:extLst>
+                        <a:ext uri="{28A0092B-C50C-407E-A947-70E740481C1C}">
+                          <a14:useLocalDpi xmlns:a14="http://schemas.microsoft.com/office/drawing/2010/main" val="0"/>
+                        </a:ext>
+                      </a:extLst>
+                    </a:blip>
+                    <a:srcRect/>
+                    <a:stretch>
+                      <a:fillRect/>
+                    </a:stretch>
+                  </pic:blipFill>
+                  <pic:spPr bwMode="auto">
+                    <a:xfrm>
+                      <a:off x="0" y="0"/>
+                      <a:ext cx="5524500" cy="6057900"/>
+                    </a:xfrm>
+                    <a:prstGeom prst="rect">
+                      <a:avLst/>
+                    </a:prstGeom>
+                    <a:noFill/>
+                    <a:ln>
+                      <a:noFill/>
+                    </a:ln>
+                  </pic:spPr>
+                </pic:pic>
+              </a:graphicData>
+            </a:graphic>
+          </wp:inline>
+        </w:drawing>
+      </w:r>
+    </w:p>
+    <w:p>
+      <w:pPr>
+        <w:spacing w:line="240" w:lineRule="auto"/>
+        <w:rPr>
+          <w:rFonts w:ascii="Times New Roman" w:hAnsi="Times New Roman"/>
+          <w:sz w:val="24"/>
+          <w:szCs w:val="24"/>
+        </w:rPr>
+      </w:pPr>
+      <w:r>
+        <w:rPr>
+          <w:rFonts w:ascii="Times New Roman" w:hAnsi="Times New Roman"/>
+          <w:sz w:val="24"/>
+          <w:szCs w:val="24"/>
+        </w:rPr>
+        <w:tab/>
+        <w:t>The Decoder (</w:t>
+      </w:r>
+      <w:r>
+        <w:rPr>
+          <w:rFonts w:ascii="Times New Roman" w:hAnsi="Times New Roman"/>
+          <w:i/>
+          <w:sz w:val="24"/>
+          <w:szCs w:val="24"/>
+        </w:rPr>
+        <w:t>in the Instruction Decode (ID)</w:t>
+      </w:r>
+      <w:bookmarkStart w:id="0" w:name="_GoBack"/>
+      <w:bookmarkEnd w:id="0"/>
+      <w:r>
+        <w:rPr>
+          <w:rFonts w:ascii="Times New Roman" w:hAnsi="Times New Roman"/>
+          <w:i/>
+          <w:sz w:val="24"/>
+          <w:szCs w:val="24"/>
+        </w:rPr>
+        <w:t xml:space="preserve"> Stage</w:t>
+      </w:r>
+      <w:r>
+        <w:rPr>
+          <w:rFonts w:ascii="Times New Roman" w:hAnsi="Times New Roman"/>
+          <w:sz w:val="24"/>
+          <w:szCs w:val="24"/>
+        </w:rPr>
+        <w:t>)</w:t>
+      </w:r>
+    </w:p>
+    <w:p>
+      <w:pPr>
+        <w:spacing w:line="240" w:lineRule="auto"/>
+        <w:rPr>
+          <w:rFonts w:ascii="Times New Roman" w:hAnsi="Times New Roman"/>
+          <w:b/>
+          <w:sz w:val="28"/>
+        </w:rPr>
+      </w:pPr>
+    </w:p>
+    <w:p>
+      <w:pPr>
+        <w:spacing w:line="240" w:lineRule="auto"/>
+        <w:rPr>
+          <w:rFonts w:ascii="Times New Roman" w:hAnsi="Times New Roman"/>
+          <w:b/>
+          <w:sz w:val="28"/>
+        </w:rPr>
+      </w:pPr>
+    </w:p>
+    <w:p>
+      <w:pPr>
+        <w:spacing w:line="240" w:lineRule="auto"/>
+        <w:rPr>
+          <w:rFonts w:ascii="Times New Roman" w:hAnsi="Times New Roman"/>
+          <w:b/>
+          <w:sz w:val="28"/>
+        </w:rPr>
+      </w:pPr>
+    </w:p>
+    <w:p>
+      <w:pPr>
+        <w:spacing w:line="240" w:lineRule="auto"/>
+        <w:rPr>
+          <w:rFonts w:ascii="Times New Roman" w:hAnsi="Times New Roman"/>
+          <w:b/>
+          <w:sz w:val="28"/>
+        </w:rPr>
+      </w:pPr>
+    </w:p>
+    <w:p>
+      <w:pPr>
+        <w:spacing w:line="240" w:lineRule="auto"/>
+        <w:rPr>
+          <w:rFonts w:ascii="Times New Roman" w:hAnsi="Times New Roman"/>
+          <w:b/>
+          <w:sz w:val="28"/>
+        </w:rPr>
+      </w:pPr>
+    </w:p>
+    <w:p>
+      <w:pPr>
+        <w:spacing w:line="240" w:lineRule="auto"/>
+        <w:rPr>
+          <w:rFonts w:ascii="Times New Roman" w:hAnsi="Times New Roman"/>
+          <w:b/>
+          <w:sz w:val="28"/>
+        </w:rPr>
+      </w:pPr>
+    </w:p>
+    <w:p>
+      <w:pPr>
+        <w:spacing w:line="240" w:lineRule="auto"/>
+        <w:rPr>
+          <w:rFonts w:ascii="Times New Roman" w:hAnsi="Times New Roman"/>
+          <w:b/>
+          <w:sz w:val="28"/>
+        </w:rPr>
+      </w:pPr>
+      <w:r>
+        <w:rPr>
+          <w:rFonts w:ascii="Times New Roman" w:hAnsi="Times New Roman"/>
+          <w:b/>
+          <w:sz w:val="28"/>
+        </w:rPr>
+        <w:t>Register File</w:t>
+      </w:r>
+    </w:p>
+    <w:p>
+      <w:pPr>
+        <w:spacing w:line="240" w:lineRule="auto"/>
+        <w:rPr>
+          <w:rFonts w:ascii="Times New Roman" w:hAnsi="Times New Roman"/>
+          <w:b/>
+          <w:sz w:val="28"/>
+        </w:rPr>
+      </w:pPr>
+      <w:r>
+        <w:rPr>
+          <w:noProof/>
+        </w:rPr>
+        <w:drawing>
+          <wp:inline distT="0" distB="0" distL="0" distR="0" wp14:anchorId="2B944B86" wp14:editId="73221252">
             <wp:extent cx="3581400" cy="4248150"/>
             <wp:effectExtent l="0" t="0" r="0" b="0"/>
             <wp:docPr id="5" name="Picture 5" descr="C:\Users\Himanshu\AppData\Local\Microsoft\Windows\INetCache\Content.Word\Register_File.jpg"/>
@@ -2104,7 +1512,7 @@
                     </pic:cNvPicPr>
                   </pic:nvPicPr>
                   <pic:blipFill>
-                    <a:blip r:embed="rId7">
+                    <a:blip r:embed="rId9">
                       <a:extLst>
                         <a:ext uri="{28A0092B-C50C-407E-A947-70E740481C1C}">
                           <a14:useLocalDpi xmlns:a14="http://schemas.microsoft.com/office/drawing/2010/main" val="0"/>
@@ -2138,136 +1546,139 @@
     </w:p>
     <w:p>
       <w:pPr>
-        <w:rPr>
-          <w:rFonts w:ascii="Times New Roman" w:hAnsi="Times New Roman"/>
-          <w:b/>
-          <w:sz w:val="28"/>
-        </w:rPr>
-      </w:pPr>
-      <w:r>
-        <w:rPr>
-          <w:rFonts w:ascii="Times New Roman" w:hAnsi="Times New Roman"/>
-          <w:b/>
-          <w:sz w:val="28"/>
-        </w:rPr>
-        <w:br w:type="page"/>
-      </w:r>
-    </w:p>
-    <w:p>
-      <w:pPr>
-        <w:spacing w:line="240" w:lineRule="auto"/>
-        <w:rPr>
-          <w:rFonts w:ascii="Times New Roman" w:hAnsi="Times New Roman"/>
-          <w:b/>
-          <w:sz w:val="28"/>
-        </w:rPr>
-      </w:pPr>
-      <w:r>
-        <w:rPr>
-          <w:rFonts w:ascii="Times New Roman" w:hAnsi="Times New Roman"/>
-          <w:b/>
-          <w:sz w:val="28"/>
-        </w:rPr>
-        <w:lastRenderedPageBreak/>
-        <w:t>Pipeline Registers</w:t>
-      </w:r>
-    </w:p>
-    <w:p>
-      <w:pPr>
-        <w:spacing w:line="240" w:lineRule="auto"/>
-        <w:rPr>
-          <w:rFonts w:ascii="Times New Roman" w:hAnsi="Times New Roman"/>
-          <w:b/>
-          <w:sz w:val="28"/>
-        </w:rPr>
-      </w:pPr>
-      <w:r>
-        <w:rPr>
-          <w:noProof/>
-        </w:rPr>
-        <w:drawing>
-          <wp:inline distT="0" distB="0" distL="0" distR="0">
-            <wp:extent cx="5943600" cy="5525240"/>
-            <wp:effectExtent l="0" t="0" r="0" b="0"/>
-            <wp:docPr id="4" name="Picture 4" descr="C:\Users\Himanshu\AppData\Local\Microsoft\Windows\INetCache\Content.Word\Pipeline_Registers.jpg"/>
-            <wp:cNvGraphicFramePr>
-              <a:graphicFrameLocks xmlns:a="http://schemas.openxmlformats.org/drawingml/2006/main" noChangeAspect="1"/>
-            </wp:cNvGraphicFramePr>
-            <a:graphic xmlns:a="http://schemas.openxmlformats.org/drawingml/2006/main">
-              <a:graphicData uri="http://schemas.openxmlformats.org/drawingml/2006/picture">
-                <pic:pic xmlns:pic="http://schemas.openxmlformats.org/drawingml/2006/picture">
-                  <pic:nvPicPr>
-                    <pic:cNvPr id="0" name="Picture 5" descr="C:\Users\Himanshu\AppData\Local\Microsoft\Windows\INetCache\Content.Word\Pipeline_Registers.jpg"/>
-                    <pic:cNvPicPr>
-                      <a:picLocks noChangeAspect="1" noChangeArrowheads="1"/>
-                    </pic:cNvPicPr>
-                  </pic:nvPicPr>
-                  <pic:blipFill>
-                    <a:blip r:embed="rId8">
-                      <a:extLst>
-                        <a:ext uri="{28A0092B-C50C-407E-A947-70E740481C1C}">
-                          <a14:useLocalDpi xmlns:a14="http://schemas.microsoft.com/office/drawing/2010/main" val="0"/>
-                        </a:ext>
-                      </a:extLst>
-                    </a:blip>
-                    <a:srcRect/>
-                    <a:stretch>
-                      <a:fillRect/>
-                    </a:stretch>
-                  </pic:blipFill>
-                  <pic:spPr bwMode="auto">
-                    <a:xfrm>
-                      <a:off x="0" y="0"/>
-                      <a:ext cx="5943600" cy="5525240"/>
-                    </a:xfrm>
-                    <a:prstGeom prst="rect">
-                      <a:avLst/>
-                    </a:prstGeom>
-                    <a:noFill/>
-                    <a:ln>
-                      <a:noFill/>
-                    </a:ln>
-                  </pic:spPr>
-                </pic:pic>
-              </a:graphicData>
-            </a:graphic>
-          </wp:inline>
-        </w:drawing>
-      </w:r>
-    </w:p>
-    <w:p>
-      <w:pPr>
-        <w:rPr>
-          <w:rFonts w:ascii="Times New Roman" w:hAnsi="Times New Roman"/>
-          <w:b/>
-          <w:sz w:val="28"/>
-        </w:rPr>
-      </w:pPr>
-      <w:r>
-        <w:rPr>
-          <w:rFonts w:ascii="Times New Roman" w:hAnsi="Times New Roman"/>
-          <w:b/>
-          <w:sz w:val="28"/>
-        </w:rPr>
-        <w:br w:type="page"/>
-      </w:r>
-    </w:p>
-    <w:p>
-      <w:pPr>
-        <w:spacing w:line="240" w:lineRule="auto"/>
-        <w:rPr>
-          <w:rFonts w:ascii="Times New Roman" w:hAnsi="Times New Roman"/>
-          <w:b/>
-          <w:sz w:val="28"/>
-        </w:rPr>
-      </w:pPr>
-      <w:r>
-        <w:rPr>
-          <w:rFonts w:ascii="Times New Roman" w:hAnsi="Times New Roman"/>
-          <w:b/>
-          <w:sz w:val="28"/>
-        </w:rPr>
-        <w:lastRenderedPageBreak/>
+        <w:spacing w:line="240" w:lineRule="auto"/>
+        <w:rPr>
+          <w:rFonts w:ascii="Times New Roman" w:hAnsi="Times New Roman"/>
+          <w:b/>
+          <w:sz w:val="28"/>
+        </w:rPr>
+      </w:pPr>
+    </w:p>
+    <w:p>
+      <w:pPr>
+        <w:spacing w:line="240" w:lineRule="auto"/>
+        <w:rPr>
+          <w:rFonts w:ascii="Times New Roman" w:hAnsi="Times New Roman"/>
+          <w:b/>
+          <w:sz w:val="28"/>
+        </w:rPr>
+      </w:pPr>
+    </w:p>
+    <w:p>
+      <w:pPr>
+        <w:spacing w:line="240" w:lineRule="auto"/>
+        <w:rPr>
+          <w:rFonts w:ascii="Times New Roman" w:hAnsi="Times New Roman"/>
+          <w:b/>
+          <w:sz w:val="28"/>
+        </w:rPr>
+      </w:pPr>
+    </w:p>
+    <w:p>
+      <w:pPr>
+        <w:spacing w:line="240" w:lineRule="auto"/>
+        <w:rPr>
+          <w:rFonts w:ascii="Times New Roman" w:hAnsi="Times New Roman"/>
+          <w:b/>
+          <w:sz w:val="28"/>
+        </w:rPr>
+      </w:pPr>
+    </w:p>
+    <w:p>
+      <w:pPr>
+        <w:spacing w:line="240" w:lineRule="auto"/>
+        <w:rPr>
+          <w:rFonts w:ascii="Times New Roman" w:hAnsi="Times New Roman"/>
+          <w:b/>
+          <w:sz w:val="28"/>
+        </w:rPr>
+      </w:pPr>
+    </w:p>
+    <w:p>
+      <w:pPr>
+        <w:spacing w:line="240" w:lineRule="auto"/>
+        <w:rPr>
+          <w:rFonts w:ascii="Times New Roman" w:hAnsi="Times New Roman"/>
+          <w:b/>
+          <w:sz w:val="28"/>
+        </w:rPr>
+      </w:pPr>
+    </w:p>
+    <w:p>
+      <w:pPr>
+        <w:spacing w:line="240" w:lineRule="auto"/>
+        <w:rPr>
+          <w:rFonts w:ascii="Times New Roman" w:hAnsi="Times New Roman"/>
+          <w:b/>
+          <w:sz w:val="28"/>
+        </w:rPr>
+      </w:pPr>
+    </w:p>
+    <w:p>
+      <w:pPr>
+        <w:spacing w:line="240" w:lineRule="auto"/>
+        <w:rPr>
+          <w:rFonts w:ascii="Times New Roman" w:hAnsi="Times New Roman"/>
+          <w:b/>
+          <w:sz w:val="28"/>
+        </w:rPr>
+      </w:pPr>
+    </w:p>
+    <w:p>
+      <w:pPr>
+        <w:spacing w:line="240" w:lineRule="auto"/>
+        <w:rPr>
+          <w:rFonts w:ascii="Times New Roman" w:hAnsi="Times New Roman"/>
+          <w:b/>
+          <w:sz w:val="28"/>
+        </w:rPr>
+      </w:pPr>
+    </w:p>
+    <w:p>
+      <w:pPr>
+        <w:spacing w:line="240" w:lineRule="auto"/>
+        <w:rPr>
+          <w:rFonts w:ascii="Times New Roman" w:hAnsi="Times New Roman"/>
+          <w:b/>
+          <w:sz w:val="28"/>
+        </w:rPr>
+      </w:pPr>
+    </w:p>
+    <w:p>
+      <w:pPr>
+        <w:spacing w:line="240" w:lineRule="auto"/>
+        <w:rPr>
+          <w:rFonts w:ascii="Times New Roman" w:hAnsi="Times New Roman"/>
+          <w:b/>
+          <w:sz w:val="28"/>
+        </w:rPr>
+      </w:pPr>
+    </w:p>
+    <w:p>
+      <w:pPr>
+        <w:spacing w:line="240" w:lineRule="auto"/>
+        <w:rPr>
+          <w:rFonts w:ascii="Times New Roman" w:hAnsi="Times New Roman"/>
+          <w:b/>
+          <w:sz w:val="28"/>
+        </w:rPr>
+      </w:pPr>
+    </w:p>
+    <w:p>
+      <w:pPr>
+        <w:spacing w:line="240" w:lineRule="auto"/>
+        <w:rPr>
+          <w:rFonts w:ascii="Times New Roman" w:hAnsi="Times New Roman"/>
+          <w:b/>
+          <w:sz w:val="28"/>
+        </w:rPr>
+      </w:pPr>
+      <w:r>
+        <w:rPr>
+          <w:rFonts w:ascii="Times New Roman" w:hAnsi="Times New Roman"/>
+          <w:b/>
+          <w:sz w:val="28"/>
+        </w:rPr>
         <w:t>ALU 1, 2 and Load Immediate Shifter</w:t>
       </w:r>
     </w:p>
@@ -2302,7 +1713,7 @@
                     </pic:cNvPicPr>
                   </pic:nvPicPr>
                   <pic:blipFill>
-                    <a:blip r:embed="rId9">
+                    <a:blip r:embed="rId10">
                       <a:extLst>
                         <a:ext uri="{28A0092B-C50C-407E-A947-70E740481C1C}">
                           <a14:useLocalDpi xmlns:a14="http://schemas.microsoft.com/office/drawing/2010/main" val="0"/>
@@ -2367,115 +1778,6 @@
           <w:sz w:val="28"/>
         </w:rPr>
         <w:lastRenderedPageBreak/>
-        <w:t xml:space="preserve">Instruction Decoder and </w:t>
-      </w:r>
-      <w:r>
-        <w:rPr>
-          <w:rFonts w:ascii="Times New Roman" w:hAnsi="Times New Roman"/>
-          <w:b/>
-          <w:sz w:val="28"/>
-        </w:rPr>
-        <w:t>Control Unit</w:t>
-      </w:r>
-    </w:p>
-    <w:p>
-      <w:pPr>
-        <w:spacing w:line="240" w:lineRule="auto"/>
-        <w:rPr>
-          <w:rFonts w:ascii="Times New Roman" w:hAnsi="Times New Roman"/>
-          <w:b/>
-          <w:sz w:val="28"/>
-        </w:rPr>
-      </w:pPr>
-      <w:r>
-        <w:rPr>
-          <w:noProof/>
-        </w:rPr>
-        <w:drawing>
-          <wp:inline distT="0" distB="0" distL="0" distR="0">
-            <wp:extent cx="5524500" cy="6057900"/>
-            <wp:effectExtent l="0" t="0" r="0" b="0"/>
-            <wp:docPr id="7" name="Picture 7" descr="C:\Users\Himanshu\AppData\Local\Microsoft\Windows\INetCache\Content.Word\Decoder___Control.jpg"/>
-            <wp:cNvGraphicFramePr>
-              <a:graphicFrameLocks xmlns:a="http://schemas.openxmlformats.org/drawingml/2006/main" noChangeAspect="1"/>
-            </wp:cNvGraphicFramePr>
-            <a:graphic xmlns:a="http://schemas.openxmlformats.org/drawingml/2006/main">
-              <a:graphicData uri="http://schemas.openxmlformats.org/drawingml/2006/picture">
-                <pic:pic xmlns:pic="http://schemas.openxmlformats.org/drawingml/2006/picture">
-                  <pic:nvPicPr>
-                    <pic:cNvPr id="0" name="Picture 11" descr="C:\Users\Himanshu\AppData\Local\Microsoft\Windows\INetCache\Content.Word\Decoder___Control.jpg"/>
-                    <pic:cNvPicPr>
-                      <a:picLocks noChangeAspect="1" noChangeArrowheads="1"/>
-                    </pic:cNvPicPr>
-                  </pic:nvPicPr>
-                  <pic:blipFill>
-                    <a:blip r:embed="rId10">
-                      <a:extLst>
-                        <a:ext uri="{28A0092B-C50C-407E-A947-70E740481C1C}">
-                          <a14:useLocalDpi xmlns:a14="http://schemas.microsoft.com/office/drawing/2010/main" val="0"/>
-                        </a:ext>
-                      </a:extLst>
-                    </a:blip>
-                    <a:srcRect/>
-                    <a:stretch>
-                      <a:fillRect/>
-                    </a:stretch>
-                  </pic:blipFill>
-                  <pic:spPr bwMode="auto">
-                    <a:xfrm>
-                      <a:off x="0" y="0"/>
-                      <a:ext cx="5524500" cy="6057900"/>
-                    </a:xfrm>
-                    <a:prstGeom prst="rect">
-                      <a:avLst/>
-                    </a:prstGeom>
-                    <a:noFill/>
-                    <a:ln>
-                      <a:noFill/>
-                    </a:ln>
-                  </pic:spPr>
-                </pic:pic>
-              </a:graphicData>
-            </a:graphic>
-          </wp:inline>
-        </w:drawing>
-      </w:r>
-    </w:p>
-    <w:p>
-      <w:pPr>
-        <w:rPr>
-          <w:rFonts w:ascii="Times New Roman" w:hAnsi="Times New Roman"/>
-          <w:b/>
-          <w:sz w:val="28"/>
-        </w:rPr>
-      </w:pPr>
-      <w:r>
-        <w:rPr>
-          <w:rFonts w:ascii="Times New Roman" w:hAnsi="Times New Roman"/>
-          <w:b/>
-          <w:sz w:val="28"/>
-        </w:rPr>
-        <w:br w:type="page"/>
-      </w:r>
-    </w:p>
-    <w:p>
-      <w:pPr>
-        <w:spacing w:line="240" w:lineRule="auto"/>
-        <w:rPr>
-          <w:rFonts w:ascii="Times New Roman" w:hAnsi="Times New Roman"/>
-          <w:b/>
-          <w:sz w:val="28"/>
-        </w:rPr>
-      </w:pPr>
-      <w:bookmarkStart w:id="1" w:name="_GoBack"/>
-      <w:bookmarkEnd w:id="1"/>
-      <w:r>
-        <w:rPr>
-          <w:rFonts w:ascii="Times New Roman" w:hAnsi="Times New Roman"/>
-          <w:b/>
-          <w:sz w:val="28"/>
-        </w:rPr>
-        <w:lastRenderedPageBreak/>
         <w:t>Multimedia Unit</w:t>
       </w:r>
     </w:p>
@@ -3469,6 +2771,24 @@
           <w:sz w:val="32"/>
         </w:rPr>
       </w:pPr>
+    </w:p>
+    <w:p>
+      <w:pPr>
+        <w:spacing w:line="240" w:lineRule="auto"/>
+        <w:rPr>
+          <w:rFonts w:ascii="Times New Roman" w:hAnsi="Times New Roman"/>
+          <w:b/>
+          <w:sz w:val="32"/>
+        </w:rPr>
+      </w:pPr>
+      <w:r>
+        <w:rPr>
+          <w:rFonts w:ascii="Times New Roman" w:hAnsi="Times New Roman"/>
+          <w:b/>
+          <w:sz w:val="32"/>
+        </w:rPr>
+        <w:t>RTL Design/Schematic</w:t>
+      </w:r>
     </w:p>
     <w:p>
       <w:pPr>
@@ -3537,7 +2857,7 @@
 </file>
 
 <file path=word/numbering.xml><?xml version="1.0" encoding="utf-8"?>
-<w:numbering xmlns:wpc="http://schemas.microsoft.com/office/word/2010/wordprocessingCanvas" xmlns:cx="http://schemas.microsoft.com/office/drawing/2014/chartex" xmlns:cx1="http://schemas.microsoft.com/office/drawing/2015/9/8/chartex" xmlns:cx2="http://schemas.microsoft.com/office/drawing/2015/10/21/chartex" xmlns:cx3="http://schemas.microsoft.com/office/drawing/2016/5/9/chartex" xmlns:cx4="http://schemas.microsoft.com/office/drawing/2016/5/10/chartex" xmlns:cx5="http://schemas.microsoft.com/office/drawing/2016/5/11/chartex" xmlns:cx6="http://schemas.microsoft.com/office/drawing/2016/5/12/chartex" xmlns:cx7="http://schemas.microsoft.com/office/drawing/2016/5/13/chartex" xmlns:cx8="http://schemas.microsoft.com/office/drawing/2016/5/14/chartex" xmlns:mc="http://schemas.openxmlformats.org/markup-compatibility/2006" xmlns:aink="http://schemas.microsoft.com/office/drawing/2016/ink" xmlns:am3d="http://schemas.microsoft.com/office/drawing/2017/model3d" xmlns:o="urn:schemas-microsoft-com:office:office" xmlns:r="http://schemas.openxmlformats.org/officeDocument/2006/relationships" xmlns:m="http://schemas.openxmlformats.org/officeDocument/2006/math" xmlns:v="urn:schemas-microsoft-com:vml" xmlns:wp14="http://schemas.microsoft.com/office/word/2010/wordprocessingDrawing" xmlns:wp="http://schemas.openxmlformats.org/drawingml/2006/wordprocessingDrawing" xmlns:w10="urn:schemas-microsoft-com:office:word" xmlns:w="http://schemas.openxmlformats.org/wordprocessingml/2006/main" xmlns:w14="http://schemas.microsoft.com/office/word/2010/wordml" xmlns:w15="http://schemas.microsoft.com/office/word/2012/wordml" xmlns:w16se="http://schemas.microsoft.com/office/word/2015/wordml/symex" xmlns:wpg="http://schemas.microsoft.com/office/word/2010/wordprocessingGroup" xmlns:wpi="http://schemas.microsoft.com/office/word/2010/wordprocessingInk" xmlns:wne="http://schemas.microsoft.com/office/word/2006/wordml" xmlns:wps="http://schemas.microsoft.com/office/word/2010/wordprocessingShape" mc:Ignorable="w14 w15 w16se wp14">
+<w:numbering xmlns:wpc="http://schemas.microsoft.com/office/word/2010/wordprocessingCanvas" xmlns:cx="http://schemas.microsoft.com/office/drawing/2014/chartex" xmlns:cx1="http://schemas.microsoft.com/office/drawing/2015/9/8/chartex" xmlns:cx2="http://schemas.microsoft.com/office/drawing/2015/10/21/chartex" xmlns:cx3="http://schemas.microsoft.com/office/drawing/2016/5/9/chartex" xmlns:cx4="http://schemas.microsoft.com/office/drawing/2016/5/10/chartex" xmlns:cx5="http://schemas.microsoft.com/office/drawing/2016/5/11/chartex" xmlns:cx6="http://schemas.microsoft.com/office/drawing/2016/5/12/chartex" xmlns:cx7="http://schemas.microsoft.com/office/drawing/2016/5/13/chartex" xmlns:cx8="http://schemas.microsoft.com/office/drawing/2016/5/14/chartex" xmlns:mc="http://schemas.openxmlformats.org/markup-compatibility/2006" xmlns:aink="http://schemas.microsoft.com/office/drawing/2016/ink" xmlns:am3d="http://schemas.microsoft.com/office/drawing/2017/model3d" xmlns:o="urn:schemas-microsoft-com:office:office" xmlns:r="http://schemas.openxmlformats.org/officeDocument/2006/relationships" xmlns:m="http://schemas.openxmlformats.org/officeDocument/2006/math" xmlns:v="urn:schemas-microsoft-com:vml" xmlns:wp14="http://schemas.microsoft.com/office/word/2010/wordprocessingDrawing" xmlns:wp="http://schemas.openxmlformats.org/drawingml/2006/wordprocessingDrawing" xmlns:w10="urn:schemas-microsoft-com:office:word" xmlns:w="http://schemas.openxmlformats.org/wordprocessingml/2006/main" xmlns:w14="http://schemas.microsoft.com/office/word/2010/wordml" xmlns:w15="http://schemas.microsoft.com/office/word/2012/wordml" xmlns:w16cid="http://schemas.microsoft.com/office/word/2016/wordml/cid" xmlns:w16se="http://schemas.microsoft.com/office/word/2015/wordml/symex" xmlns:wpg="http://schemas.microsoft.com/office/word/2010/wordprocessingGroup" xmlns:wpi="http://schemas.microsoft.com/office/word/2010/wordprocessingInk" xmlns:wne="http://schemas.microsoft.com/office/word/2006/wordml" xmlns:wps="http://schemas.microsoft.com/office/word/2010/wordprocessingShape" mc:Ignorable="w14 w15 w16se w16cid wp14">
   <w:abstractNum w:abstractNumId="0" w15:restartNumberingAfterBreak="0">
     <w:nsid w:val="11C42F11"/>
     <w:multiLevelType w:val="multilevel"/>
@@ -4238,7 +3558,7 @@
 </file>
 
 <file path=word/styles.xml><?xml version="1.0" encoding="utf-8"?>
-<w:styles xmlns:mc="http://schemas.openxmlformats.org/markup-compatibility/2006" xmlns:r="http://schemas.openxmlformats.org/officeDocument/2006/relationships" xmlns:w="http://schemas.openxmlformats.org/wordprocessingml/2006/main" xmlns:w14="http://schemas.microsoft.com/office/word/2010/wordml" xmlns:w15="http://schemas.microsoft.com/office/word/2012/wordml" xmlns:w16se="http://schemas.microsoft.com/office/word/2015/wordml/symex" mc:Ignorable="w14 w15 w16se">
+<w:styles xmlns:mc="http://schemas.openxmlformats.org/markup-compatibility/2006" xmlns:r="http://schemas.openxmlformats.org/officeDocument/2006/relationships" xmlns:w="http://schemas.openxmlformats.org/wordprocessingml/2006/main" xmlns:w14="http://schemas.microsoft.com/office/word/2010/wordml" xmlns:w15="http://schemas.microsoft.com/office/word/2012/wordml" xmlns:w16cid="http://schemas.microsoft.com/office/word/2016/wordml/cid" xmlns:w16se="http://schemas.microsoft.com/office/word/2015/wordml/symex" mc:Ignorable="w14 w15 w16se w16cid">
   <w:docDefaults>
     <w:rPrDefault>
       <w:rPr>

</xml_diff>